<commit_message>
After review todos are done
</commit_message>
<xml_diff>
--- a/ТЗ.docx
+++ b/ТЗ.docx
@@ -2746,7 +2746,7 @@
             </w:rPr>
             <w:fldChar w:fldCharType="separate"/>
           </w:r>
-          <w:hyperlink w:anchor="_Toc94899940" w:history="1">
+          <w:hyperlink w:anchor="_Toc95922261" w:history="1">
             <w:r>
               <w:rPr>
                 <w:rStyle w:val="ac"/>
@@ -2778,7 +2778,7 @@
                 <w:noProof/>
                 <w:webHidden/>
               </w:rPr>
-              <w:instrText xml:space="preserve"> PAGEREF _Toc94899940 \h </w:instrText>
+              <w:instrText xml:space="preserve"> PAGEREF _Toc95922261 \h </w:instrText>
             </w:r>
             <w:r>
               <w:rPr>
@@ -2826,7 +2826,7 @@
               <w:lang w:eastAsia="ru-RU"/>
             </w:rPr>
           </w:pPr>
-          <w:hyperlink w:anchor="_Toc94899941" w:history="1">
+          <w:hyperlink w:anchor="_Toc95922262" w:history="1">
             <w:r>
               <w:rPr>
                 <w:rStyle w:val="ac"/>
@@ -2875,7 +2875,7 @@
                 <w:noProof/>
                 <w:webHidden/>
               </w:rPr>
-              <w:instrText xml:space="preserve"> PAGEREF _Toc94899941 \h </w:instrText>
+              <w:instrText xml:space="preserve"> PAGEREF _Toc95922262 \h </w:instrText>
             </w:r>
             <w:r>
               <w:rPr>
@@ -2923,7 +2923,7 @@
               <w:lang w:eastAsia="ru-RU"/>
             </w:rPr>
           </w:pPr>
-          <w:hyperlink w:anchor="_Toc94899942" w:history="1">
+          <w:hyperlink w:anchor="_Toc95922263" w:history="1">
             <w:r>
               <w:rPr>
                 <w:rStyle w:val="ac"/>
@@ -2972,7 +2972,7 @@
                 <w:noProof/>
                 <w:webHidden/>
               </w:rPr>
-              <w:instrText xml:space="preserve"> PAGEREF _Toc94899942 \h </w:instrText>
+              <w:instrText xml:space="preserve"> PAGEREF _Toc95922263 \h </w:instrText>
             </w:r>
             <w:r>
               <w:rPr>
@@ -3020,7 +3020,7 @@
               <w:lang w:eastAsia="ru-RU"/>
             </w:rPr>
           </w:pPr>
-          <w:hyperlink w:anchor="_Toc94899943" w:history="1">
+          <w:hyperlink w:anchor="_Toc95922264" w:history="1">
             <w:r>
               <w:rPr>
                 <w:rStyle w:val="ac"/>
@@ -3071,7 +3071,7 @@
                 <w:noProof/>
                 <w:webHidden/>
               </w:rPr>
-              <w:instrText xml:space="preserve"> PAGEREF _Toc94899943 \h </w:instrText>
+              <w:instrText xml:space="preserve"> PAGEREF _Toc95922264 \h </w:instrText>
             </w:r>
             <w:r>
               <w:rPr>
@@ -3119,7 +3119,7 @@
               <w:lang w:eastAsia="ru-RU"/>
             </w:rPr>
           </w:pPr>
-          <w:hyperlink w:anchor="_Toc94899944" w:history="1">
+          <w:hyperlink w:anchor="_Toc95922265" w:history="1">
             <w:r>
               <w:rPr>
                 <w:rStyle w:val="ac"/>
@@ -3172,7 +3172,7 @@
                 <w:noProof/>
                 <w:webHidden/>
               </w:rPr>
-              <w:instrText xml:space="preserve"> PAGEREF _Toc94899944 \h </w:instrText>
+              <w:instrText xml:space="preserve"> PAGEREF _Toc95922265 \h </w:instrText>
             </w:r>
             <w:r>
               <w:rPr>
@@ -3220,7 +3220,7 @@
               <w:lang w:eastAsia="ru-RU"/>
             </w:rPr>
           </w:pPr>
-          <w:hyperlink w:anchor="_Toc94899945" w:history="1">
+          <w:hyperlink w:anchor="_Toc95922266" w:history="1">
             <w:r>
               <w:rPr>
                 <w:rStyle w:val="ac"/>
@@ -3271,7 +3271,7 @@
                 <w:noProof/>
                 <w:webHidden/>
               </w:rPr>
-              <w:instrText xml:space="preserve"> PAGEREF _Toc94899945 \h </w:instrText>
+              <w:instrText xml:space="preserve"> PAGEREF _Toc95922266 \h </w:instrText>
             </w:r>
             <w:r>
               <w:rPr>
@@ -3319,7 +3319,7 @@
               <w:lang w:eastAsia="ru-RU"/>
             </w:rPr>
           </w:pPr>
-          <w:hyperlink w:anchor="_Toc94899946" w:history="1">
+          <w:hyperlink w:anchor="_Toc95922267" w:history="1">
             <w:r>
               <w:rPr>
                 <w:rStyle w:val="ac"/>
@@ -3368,7 +3368,7 @@
                 <w:noProof/>
                 <w:webHidden/>
               </w:rPr>
-              <w:instrText xml:space="preserve"> PAGEREF _Toc94899946 \h </w:instrText>
+              <w:instrText xml:space="preserve"> PAGEREF _Toc95922267 \h </w:instrText>
             </w:r>
             <w:r>
               <w:rPr>
@@ -3416,7 +3416,7 @@
               <w:lang w:eastAsia="ru-RU"/>
             </w:rPr>
           </w:pPr>
-          <w:hyperlink w:anchor="_Toc94899947" w:history="1">
+          <w:hyperlink w:anchor="_Toc95922268" w:history="1">
             <w:r>
               <w:rPr>
                 <w:rStyle w:val="ac"/>
@@ -3465,7 +3465,7 @@
                 <w:noProof/>
                 <w:webHidden/>
               </w:rPr>
-              <w:instrText xml:space="preserve"> PAGEREF _Toc94899947 \h </w:instrText>
+              <w:instrText xml:space="preserve"> PAGEREF _Toc95922268 \h </w:instrText>
             </w:r>
             <w:r>
               <w:rPr>
@@ -3513,7 +3513,7 @@
               <w:lang w:eastAsia="ru-RU"/>
             </w:rPr>
           </w:pPr>
-          <w:hyperlink w:anchor="_Toc94899948" w:history="1">
+          <w:hyperlink w:anchor="_Toc95922269" w:history="1">
             <w:r>
               <w:rPr>
                 <w:rStyle w:val="ac"/>
@@ -3564,7 +3564,7 @@
                 <w:noProof/>
                 <w:webHidden/>
               </w:rPr>
-              <w:instrText xml:space="preserve"> PAGEREF _Toc94899948 \h </w:instrText>
+              <w:instrText xml:space="preserve"> PAGEREF _Toc95922269 \h </w:instrText>
             </w:r>
             <w:r>
               <w:rPr>
@@ -3612,7 +3612,7 @@
               <w:lang w:eastAsia="ru-RU"/>
             </w:rPr>
           </w:pPr>
-          <w:hyperlink w:anchor="_Toc94899949" w:history="1">
+          <w:hyperlink w:anchor="_Toc95922270" w:history="1">
             <w:r>
               <w:rPr>
                 <w:rStyle w:val="ac"/>
@@ -3661,7 +3661,7 @@
                 <w:noProof/>
                 <w:webHidden/>
               </w:rPr>
-              <w:instrText xml:space="preserve"> PAGEREF _Toc94899949 \h </w:instrText>
+              <w:instrText xml:space="preserve"> PAGEREF _Toc95922270 \h </w:instrText>
             </w:r>
             <w:r>
               <w:rPr>
@@ -3709,7 +3709,7 @@
               <w:lang w:eastAsia="ru-RU"/>
             </w:rPr>
           </w:pPr>
-          <w:hyperlink w:anchor="_Toc94899950" w:history="1">
+          <w:hyperlink w:anchor="_Toc95922271" w:history="1">
             <w:r>
               <w:rPr>
                 <w:rStyle w:val="ac"/>
@@ -3758,7 +3758,7 @@
                 <w:noProof/>
                 <w:webHidden/>
               </w:rPr>
-              <w:instrText xml:space="preserve"> PAGEREF _Toc94899950 \h </w:instrText>
+              <w:instrText xml:space="preserve"> PAGEREF _Toc95922271 \h </w:instrText>
             </w:r>
             <w:r>
               <w:rPr>
@@ -3806,7 +3806,7 @@
               <w:lang w:eastAsia="ru-RU"/>
             </w:rPr>
           </w:pPr>
-          <w:hyperlink w:anchor="_Toc94899951" w:history="1">
+          <w:hyperlink w:anchor="_Toc95922272" w:history="1">
             <w:r>
               <w:rPr>
                 <w:rStyle w:val="ac"/>
@@ -3855,7 +3855,7 @@
                 <w:noProof/>
                 <w:webHidden/>
               </w:rPr>
-              <w:instrText xml:space="preserve"> PAGEREF _Toc94899951 \h </w:instrText>
+              <w:instrText xml:space="preserve"> PAGEREF _Toc95922272 \h </w:instrText>
             </w:r>
             <w:r>
               <w:rPr>
@@ -3903,7 +3903,7 @@
               <w:lang w:eastAsia="ru-RU"/>
             </w:rPr>
           </w:pPr>
-          <w:hyperlink w:anchor="_Toc94899952" w:history="1">
+          <w:hyperlink w:anchor="_Toc95922273" w:history="1">
             <w:r>
               <w:rPr>
                 <w:rStyle w:val="ac"/>
@@ -3952,7 +3952,7 @@
                 <w:noProof/>
                 <w:webHidden/>
               </w:rPr>
-              <w:instrText xml:space="preserve"> PAGEREF _Toc94899952 \h </w:instrText>
+              <w:instrText xml:space="preserve"> PAGEREF _Toc95922273 \h </w:instrText>
             </w:r>
             <w:r>
               <w:rPr>
@@ -4000,7 +4000,7 @@
               <w:lang w:eastAsia="ru-RU"/>
             </w:rPr>
           </w:pPr>
-          <w:hyperlink w:anchor="_Toc94899953" w:history="1">
+          <w:hyperlink w:anchor="_Toc95922274" w:history="1">
             <w:r>
               <w:rPr>
                 <w:rStyle w:val="ac"/>
@@ -4049,7 +4049,7 @@
                 <w:noProof/>
                 <w:webHidden/>
               </w:rPr>
-              <w:instrText xml:space="preserve"> PAGEREF _Toc94899953 \h </w:instrText>
+              <w:instrText xml:space="preserve"> PAGEREF _Toc95922274 \h </w:instrText>
             </w:r>
             <w:r>
               <w:rPr>
@@ -4097,7 +4097,7 @@
               <w:lang w:eastAsia="ru-RU"/>
             </w:rPr>
           </w:pPr>
-          <w:hyperlink w:anchor="_Toc94899954" w:history="1">
+          <w:hyperlink w:anchor="_Toc95922275" w:history="1">
             <w:r>
               <w:rPr>
                 <w:rStyle w:val="ac"/>
@@ -4147,7 +4147,7 @@
                 <w:noProof/>
                 <w:webHidden/>
               </w:rPr>
-              <w:instrText xml:space="preserve"> PAGEREF _Toc94899954 \h </w:instrText>
+              <w:instrText xml:space="preserve"> PAGEREF _Toc95922275 \h </w:instrText>
             </w:r>
             <w:r>
               <w:rPr>
@@ -4195,7 +4195,7 @@
               <w:lang w:eastAsia="ru-RU"/>
             </w:rPr>
           </w:pPr>
-          <w:hyperlink w:anchor="_Toc94899955" w:history="1">
+          <w:hyperlink w:anchor="_Toc95922276" w:history="1">
             <w:r>
               <w:rPr>
                 <w:rStyle w:val="ac"/>
@@ -4244,7 +4244,7 @@
                 <w:noProof/>
                 <w:webHidden/>
               </w:rPr>
-              <w:instrText xml:space="preserve"> PAGEREF _Toc94899955 \h </w:instrText>
+              <w:instrText xml:space="preserve"> PAGEREF _Toc95922276 \h </w:instrText>
             </w:r>
             <w:r>
               <w:rPr>
@@ -4292,7 +4292,7 @@
               <w:lang w:eastAsia="ru-RU"/>
             </w:rPr>
           </w:pPr>
-          <w:hyperlink w:anchor="_Toc94899956" w:history="1">
+          <w:hyperlink w:anchor="_Toc95922277" w:history="1">
             <w:r>
               <w:rPr>
                 <w:rStyle w:val="ac"/>
@@ -4343,7 +4343,7 @@
                 <w:noProof/>
                 <w:webHidden/>
               </w:rPr>
-              <w:instrText xml:space="preserve"> PAGEREF _Toc94899956 \h </w:instrText>
+              <w:instrText xml:space="preserve"> PAGEREF _Toc95922277 \h </w:instrText>
             </w:r>
             <w:r>
               <w:rPr>
@@ -4391,7 +4391,7 @@
               <w:lang w:eastAsia="ru-RU"/>
             </w:rPr>
           </w:pPr>
-          <w:hyperlink w:anchor="_Toc94899957" w:history="1">
+          <w:hyperlink w:anchor="_Toc95922278" w:history="1">
             <w:r>
               <w:rPr>
                 <w:rStyle w:val="ac"/>
@@ -4440,7 +4440,7 @@
                 <w:noProof/>
                 <w:webHidden/>
               </w:rPr>
-              <w:instrText xml:space="preserve"> PAGEREF _Toc94899957 \h </w:instrText>
+              <w:instrText xml:space="preserve"> PAGEREF _Toc95922278 \h </w:instrText>
             </w:r>
             <w:r>
               <w:rPr>
@@ -4488,7 +4488,7 @@
               <w:lang w:eastAsia="ru-RU"/>
             </w:rPr>
           </w:pPr>
-          <w:hyperlink w:anchor="_Toc94899958" w:history="1">
+          <w:hyperlink w:anchor="_Toc95922279" w:history="1">
             <w:r>
               <w:rPr>
                 <w:rStyle w:val="ac"/>
@@ -4537,7 +4537,7 @@
                 <w:noProof/>
                 <w:webHidden/>
               </w:rPr>
-              <w:instrText xml:space="preserve"> PAGEREF _Toc94899958 \h </w:instrText>
+              <w:instrText xml:space="preserve"> PAGEREF _Toc95922279 \h </w:instrText>
             </w:r>
             <w:r>
               <w:rPr>
@@ -4585,7 +4585,7 @@
               <w:lang w:eastAsia="ru-RU"/>
             </w:rPr>
           </w:pPr>
-          <w:hyperlink w:anchor="_Toc94899959" w:history="1">
+          <w:hyperlink w:anchor="_Toc95922280" w:history="1">
             <w:r>
               <w:rPr>
                 <w:rStyle w:val="ac"/>
@@ -4636,7 +4636,7 @@
                 <w:noProof/>
                 <w:webHidden/>
               </w:rPr>
-              <w:instrText xml:space="preserve"> PAGEREF _Toc94899959 \h </w:instrText>
+              <w:instrText xml:space="preserve"> PAGEREF _Toc95922280 \h </w:instrText>
             </w:r>
             <w:r>
               <w:rPr>
@@ -4684,7 +4684,7 @@
               <w:lang w:eastAsia="ru-RU"/>
             </w:rPr>
           </w:pPr>
-          <w:hyperlink w:anchor="_Toc94899960" w:history="1">
+          <w:hyperlink w:anchor="_Toc95922281" w:history="1">
             <w:r>
               <w:rPr>
                 <w:rStyle w:val="ac"/>
@@ -4711,7 +4711,7 @@
                 <w:bCs/>
                 <w:noProof/>
               </w:rPr>
-              <w:t>Граф проекта</w:t>
+              <w:t>Граф игры</w:t>
             </w:r>
             <w:r>
               <w:rPr>
@@ -4735,7 +4735,7 @@
                 <w:noProof/>
                 <w:webHidden/>
               </w:rPr>
-              <w:instrText xml:space="preserve"> PAGEREF _Toc94899960 \h </w:instrText>
+              <w:instrText xml:space="preserve"> PAGEREF _Toc95922281 \h </w:instrText>
             </w:r>
             <w:r>
               <w:rPr>
@@ -4783,7 +4783,7 @@
               <w:lang w:eastAsia="ru-RU"/>
             </w:rPr>
           </w:pPr>
-          <w:hyperlink w:anchor="_Toc94899961" w:history="1">
+          <w:hyperlink w:anchor="_Toc95922282" w:history="1">
             <w:r>
               <w:rPr>
                 <w:rStyle w:val="ac"/>
@@ -4834,7 +4834,7 @@
                 <w:noProof/>
                 <w:webHidden/>
               </w:rPr>
-              <w:instrText xml:space="preserve"> PAGEREF _Toc94899961 \h </w:instrText>
+              <w:instrText xml:space="preserve"> PAGEREF _Toc95922282 \h </w:instrText>
             </w:r>
             <w:r>
               <w:rPr>
@@ -4882,7 +4882,7 @@
               <w:lang w:eastAsia="ru-RU"/>
             </w:rPr>
           </w:pPr>
-          <w:hyperlink w:anchor="_Toc94899962" w:history="1">
+          <w:hyperlink w:anchor="_Toc95922283" w:history="1">
             <w:r>
               <w:rPr>
                 <w:rStyle w:val="ac"/>
@@ -4933,7 +4933,7 @@
                 <w:noProof/>
                 <w:webHidden/>
               </w:rPr>
-              <w:instrText xml:space="preserve"> PAGEREF _Toc94899962 \h </w:instrText>
+              <w:instrText xml:space="preserve"> PAGEREF _Toc95922283 \h </w:instrText>
             </w:r>
             <w:r>
               <w:rPr>
@@ -4981,7 +4981,7 @@
               <w:lang w:eastAsia="ru-RU"/>
             </w:rPr>
           </w:pPr>
-          <w:hyperlink w:anchor="_Toc94899963" w:history="1">
+          <w:hyperlink w:anchor="_Toc95922284" w:history="1">
             <w:r>
               <w:rPr>
                 <w:rStyle w:val="ac"/>
@@ -5032,7 +5032,7 @@
                 <w:noProof/>
                 <w:webHidden/>
               </w:rPr>
-              <w:instrText xml:space="preserve"> PAGEREF _Toc94899963 \h </w:instrText>
+              <w:instrText xml:space="preserve"> PAGEREF _Toc95922284 \h </w:instrText>
             </w:r>
             <w:r>
               <w:rPr>
@@ -5080,7 +5080,7 @@
               <w:lang w:eastAsia="ru-RU"/>
             </w:rPr>
           </w:pPr>
-          <w:hyperlink w:anchor="_Toc94899964" w:history="1">
+          <w:hyperlink w:anchor="_Toc95922285" w:history="1">
             <w:r>
               <w:rPr>
                 <w:rStyle w:val="ac"/>
@@ -5129,7 +5129,7 @@
                 <w:noProof/>
                 <w:webHidden/>
               </w:rPr>
-              <w:instrText xml:space="preserve"> PAGEREF _Toc94899964 \h </w:instrText>
+              <w:instrText xml:space="preserve"> PAGEREF _Toc95922285 \h </w:instrText>
             </w:r>
             <w:r>
               <w:rPr>
@@ -5177,7 +5177,7 @@
               <w:lang w:eastAsia="ru-RU"/>
             </w:rPr>
           </w:pPr>
-          <w:hyperlink w:anchor="_Toc94899965" w:history="1">
+          <w:hyperlink w:anchor="_Toc95922286" w:history="1">
             <w:r>
               <w:rPr>
                 <w:rStyle w:val="ac"/>
@@ -5228,7 +5228,7 @@
                 <w:noProof/>
                 <w:webHidden/>
               </w:rPr>
-              <w:instrText xml:space="preserve"> PAGEREF _Toc94899965 \h </w:instrText>
+              <w:instrText xml:space="preserve"> PAGEREF _Toc95922286 \h </w:instrText>
             </w:r>
             <w:r>
               <w:rPr>
@@ -5276,7 +5276,7 @@
               <w:lang w:eastAsia="ru-RU"/>
             </w:rPr>
           </w:pPr>
-          <w:hyperlink w:anchor="_Toc94899966" w:history="1">
+          <w:hyperlink w:anchor="_Toc95922287" w:history="1">
             <w:r>
               <w:rPr>
                 <w:rStyle w:val="ac"/>
@@ -5327,7 +5327,7 @@
                 <w:noProof/>
                 <w:webHidden/>
               </w:rPr>
-              <w:instrText xml:space="preserve"> PAGEREF _Toc94899966 \h </w:instrText>
+              <w:instrText xml:space="preserve"> PAGEREF _Toc95922287 \h </w:instrText>
             </w:r>
             <w:r>
               <w:rPr>
@@ -5375,7 +5375,7 @@
               <w:lang w:eastAsia="ru-RU"/>
             </w:rPr>
           </w:pPr>
-          <w:hyperlink w:anchor="_Toc94899967" w:history="1">
+          <w:hyperlink w:anchor="_Toc95922288" w:history="1">
             <w:r>
               <w:rPr>
                 <w:rStyle w:val="ac"/>
@@ -5426,7 +5426,7 @@
                 <w:noProof/>
                 <w:webHidden/>
               </w:rPr>
-              <w:instrText xml:space="preserve"> PAGEREF _Toc94899967 \h </w:instrText>
+              <w:instrText xml:space="preserve"> PAGEREF _Toc95922288 \h </w:instrText>
             </w:r>
             <w:r>
               <w:rPr>
@@ -5474,7 +5474,7 @@
               <w:lang w:eastAsia="ru-RU"/>
             </w:rPr>
           </w:pPr>
-          <w:hyperlink w:anchor="_Toc94899968" w:history="1">
+          <w:hyperlink w:anchor="_Toc95922289" w:history="1">
             <w:r>
               <w:rPr>
                 <w:rStyle w:val="ac"/>
@@ -5525,7 +5525,7 @@
                 <w:noProof/>
                 <w:webHidden/>
               </w:rPr>
-              <w:instrText xml:space="preserve"> PAGEREF _Toc94899968 \h </w:instrText>
+              <w:instrText xml:space="preserve"> PAGEREF _Toc95922289 \h </w:instrText>
             </w:r>
             <w:r>
               <w:rPr>
@@ -5573,7 +5573,7 @@
               <w:lang w:eastAsia="ru-RU"/>
             </w:rPr>
           </w:pPr>
-          <w:hyperlink w:anchor="_Toc94899969" w:history="1">
+          <w:hyperlink w:anchor="_Toc95922290" w:history="1">
             <w:r>
               <w:rPr>
                 <w:rStyle w:val="ac"/>
@@ -5622,7 +5622,7 @@
                 <w:noProof/>
                 <w:webHidden/>
               </w:rPr>
-              <w:instrText xml:space="preserve"> PAGEREF _Toc94899969 \h </w:instrText>
+              <w:instrText xml:space="preserve"> PAGEREF _Toc95922290 \h </w:instrText>
             </w:r>
             <w:r>
               <w:rPr>
@@ -5670,7 +5670,7 @@
               <w:lang w:eastAsia="ru-RU"/>
             </w:rPr>
           </w:pPr>
-          <w:hyperlink w:anchor="_Toc94899970" w:history="1">
+          <w:hyperlink w:anchor="_Toc95922291" w:history="1">
             <w:r>
               <w:rPr>
                 <w:rStyle w:val="ac"/>
@@ -5721,7 +5721,7 @@
                 <w:noProof/>
                 <w:webHidden/>
               </w:rPr>
-              <w:instrText xml:space="preserve"> PAGEREF _Toc94899970 \h </w:instrText>
+              <w:instrText xml:space="preserve"> PAGEREF _Toc95922291 \h </w:instrText>
             </w:r>
             <w:r>
               <w:rPr>
@@ -5769,7 +5769,7 @@
               <w:lang w:eastAsia="ru-RU"/>
             </w:rPr>
           </w:pPr>
-          <w:hyperlink w:anchor="_Toc94899971" w:history="1">
+          <w:hyperlink w:anchor="_Toc95922292" w:history="1">
             <w:r>
               <w:rPr>
                 <w:rStyle w:val="ac"/>
@@ -5820,7 +5820,7 @@
                 <w:noProof/>
                 <w:webHidden/>
               </w:rPr>
-              <w:instrText xml:space="preserve"> PAGEREF _Toc94899971 \h </w:instrText>
+              <w:instrText xml:space="preserve"> PAGEREF _Toc95922292 \h </w:instrText>
             </w:r>
             <w:r>
               <w:rPr>
@@ -5868,7 +5868,7 @@
               <w:lang w:eastAsia="ru-RU"/>
             </w:rPr>
           </w:pPr>
-          <w:hyperlink w:anchor="_Toc94899972" w:history="1">
+          <w:hyperlink w:anchor="_Toc95922293" w:history="1">
             <w:r>
               <w:rPr>
                 <w:rStyle w:val="ac"/>
@@ -5919,7 +5919,7 @@
                 <w:noProof/>
                 <w:webHidden/>
               </w:rPr>
-              <w:instrText xml:space="preserve"> PAGEREF _Toc94899972 \h </w:instrText>
+              <w:instrText xml:space="preserve"> PAGEREF _Toc95922293 \h </w:instrText>
             </w:r>
             <w:r>
               <w:rPr>
@@ -5967,7 +5967,7 @@
               <w:lang w:eastAsia="ru-RU"/>
             </w:rPr>
           </w:pPr>
-          <w:hyperlink w:anchor="_Toc94899973" w:history="1">
+          <w:hyperlink w:anchor="_Toc95922294" w:history="1">
             <w:r>
               <w:rPr>
                 <w:rStyle w:val="ac"/>
@@ -6016,7 +6016,7 @@
                 <w:noProof/>
                 <w:webHidden/>
               </w:rPr>
-              <w:instrText xml:space="preserve"> PAGEREF _Toc94899973 \h </w:instrText>
+              <w:instrText xml:space="preserve"> PAGEREF _Toc95922294 \h </w:instrText>
             </w:r>
             <w:r>
               <w:rPr>
@@ -6064,7 +6064,7 @@
               <w:lang w:eastAsia="ru-RU"/>
             </w:rPr>
           </w:pPr>
-          <w:hyperlink w:anchor="_Toc94899974" w:history="1">
+          <w:hyperlink w:anchor="_Toc95922295" w:history="1">
             <w:r>
               <w:rPr>
                 <w:rStyle w:val="ac"/>
@@ -6113,7 +6113,7 @@
                 <w:noProof/>
                 <w:webHidden/>
               </w:rPr>
-              <w:instrText xml:space="preserve"> PAGEREF _Toc94899974 \h </w:instrText>
+              <w:instrText xml:space="preserve"> PAGEREF _Toc95922295 \h </w:instrText>
             </w:r>
             <w:r>
               <w:rPr>
@@ -6161,7 +6161,7 @@
               <w:lang w:eastAsia="ru-RU"/>
             </w:rPr>
           </w:pPr>
-          <w:hyperlink w:anchor="_Toc94899975" w:history="1">
+          <w:hyperlink w:anchor="_Toc95922296" w:history="1">
             <w:r>
               <w:rPr>
                 <w:rStyle w:val="ac"/>
@@ -6210,7 +6210,7 @@
                 <w:noProof/>
                 <w:webHidden/>
               </w:rPr>
-              <w:instrText xml:space="preserve"> PAGEREF _Toc94899975 \h </w:instrText>
+              <w:instrText xml:space="preserve"> PAGEREF _Toc95922296 \h </w:instrText>
             </w:r>
             <w:r>
               <w:rPr>
@@ -6258,7 +6258,7 @@
               <w:lang w:eastAsia="ru-RU"/>
             </w:rPr>
           </w:pPr>
-          <w:hyperlink w:anchor="_Toc94899976" w:history="1">
+          <w:hyperlink w:anchor="_Toc95922297" w:history="1">
             <w:r>
               <w:rPr>
                 <w:rStyle w:val="ac"/>
@@ -6307,7 +6307,7 @@
                 <w:noProof/>
                 <w:webHidden/>
               </w:rPr>
-              <w:instrText xml:space="preserve"> PAGEREF _Toc94899976 \h </w:instrText>
+              <w:instrText xml:space="preserve"> PAGEREF _Toc95922297 \h </w:instrText>
             </w:r>
             <w:r>
               <w:rPr>
@@ -6355,7 +6355,7 @@
               <w:lang w:eastAsia="ru-RU"/>
             </w:rPr>
           </w:pPr>
-          <w:hyperlink w:anchor="_Toc94899977" w:history="1">
+          <w:hyperlink w:anchor="_Toc95922298" w:history="1">
             <w:r>
               <w:rPr>
                 <w:rStyle w:val="ac"/>
@@ -6421,7 +6421,7 @@
                 <w:noProof/>
                 <w:webHidden/>
               </w:rPr>
-              <w:instrText xml:space="preserve"> PAGEREF _Toc94899977 \h </w:instrText>
+              <w:instrText xml:space="preserve"> PAGEREF _Toc95922298 \h </w:instrText>
             </w:r>
             <w:r>
               <w:rPr>
@@ -6469,7 +6469,7 @@
               <w:lang w:eastAsia="ru-RU"/>
             </w:rPr>
           </w:pPr>
-          <w:hyperlink w:anchor="_Toc94899978" w:history="1">
+          <w:hyperlink w:anchor="_Toc95922299" w:history="1">
             <w:r>
               <w:rPr>
                 <w:rStyle w:val="ac"/>
@@ -6518,7 +6518,7 @@
                 <w:noProof/>
                 <w:webHidden/>
               </w:rPr>
-              <w:instrText xml:space="preserve"> PAGEREF _Toc94899978 \h </w:instrText>
+              <w:instrText xml:space="preserve"> PAGEREF _Toc95922299 \h </w:instrText>
             </w:r>
             <w:r>
               <w:rPr>
@@ -6566,7 +6566,7 @@
               <w:lang w:eastAsia="ru-RU"/>
             </w:rPr>
           </w:pPr>
-          <w:hyperlink w:anchor="_Toc94899979" w:history="1">
+          <w:hyperlink w:anchor="_Toc95922300" w:history="1">
             <w:r>
               <w:rPr>
                 <w:rStyle w:val="ac"/>
@@ -6615,7 +6615,7 @@
                 <w:noProof/>
                 <w:webHidden/>
               </w:rPr>
-              <w:instrText xml:space="preserve"> PAGEREF _Toc94899979 \h </w:instrText>
+              <w:instrText xml:space="preserve"> PAGEREF _Toc95922300 \h </w:instrText>
             </w:r>
             <w:r>
               <w:rPr>
@@ -6663,7 +6663,7 @@
               <w:lang w:eastAsia="ru-RU"/>
             </w:rPr>
           </w:pPr>
-          <w:hyperlink w:anchor="_Toc94899980" w:history="1">
+          <w:hyperlink w:anchor="_Toc95922301" w:history="1">
             <w:r>
               <w:rPr>
                 <w:rStyle w:val="ac"/>
@@ -6712,7 +6712,7 @@
                 <w:noProof/>
                 <w:webHidden/>
               </w:rPr>
-              <w:instrText xml:space="preserve"> PAGEREF _Toc94899980 \h </w:instrText>
+              <w:instrText xml:space="preserve"> PAGEREF _Toc95922301 \h </w:instrText>
             </w:r>
             <w:r>
               <w:rPr>
@@ -6760,7 +6760,7 @@
               <w:lang w:eastAsia="ru-RU"/>
             </w:rPr>
           </w:pPr>
-          <w:hyperlink w:anchor="_Toc94899981" w:history="1">
+          <w:hyperlink w:anchor="_Toc95922302" w:history="1">
             <w:r>
               <w:rPr>
                 <w:rStyle w:val="ac"/>
@@ -6811,7 +6811,7 @@
                 <w:noProof/>
                 <w:webHidden/>
               </w:rPr>
-              <w:instrText xml:space="preserve"> PAGEREF _Toc94899981 \h </w:instrText>
+              <w:instrText xml:space="preserve"> PAGEREF _Toc95922302 \h </w:instrText>
             </w:r>
             <w:r>
               <w:rPr>
@@ -6859,7 +6859,7 @@
               <w:lang w:eastAsia="ru-RU"/>
             </w:rPr>
           </w:pPr>
-          <w:hyperlink w:anchor="_Toc94899982" w:history="1">
+          <w:hyperlink w:anchor="_Toc95922303" w:history="1">
             <w:r>
               <w:rPr>
                 <w:rStyle w:val="ac"/>
@@ -6912,7 +6912,7 @@
                 <w:noProof/>
                 <w:webHidden/>
               </w:rPr>
-              <w:instrText xml:space="preserve"> PAGEREF _Toc94899982 \h </w:instrText>
+              <w:instrText xml:space="preserve"> PAGEREF _Toc95922303 \h </w:instrText>
             </w:r>
             <w:r>
               <w:rPr>
@@ -6960,7 +6960,7 @@
               <w:lang w:eastAsia="ru-RU"/>
             </w:rPr>
           </w:pPr>
-          <w:hyperlink w:anchor="_Toc94899983" w:history="1">
+          <w:hyperlink w:anchor="_Toc95922304" w:history="1">
             <w:r>
               <w:rPr>
                 <w:rStyle w:val="ac"/>
@@ -7009,7 +7009,7 @@
                 <w:noProof/>
                 <w:webHidden/>
               </w:rPr>
-              <w:instrText xml:space="preserve"> PAGEREF _Toc94899983 \h </w:instrText>
+              <w:instrText xml:space="preserve"> PAGEREF _Toc95922304 \h </w:instrText>
             </w:r>
             <w:r>
               <w:rPr>
@@ -7057,7 +7057,7 @@
               <w:lang w:eastAsia="ru-RU"/>
             </w:rPr>
           </w:pPr>
-          <w:hyperlink w:anchor="_Toc94899984" w:history="1">
+          <w:hyperlink w:anchor="_Toc95922305" w:history="1">
             <w:r>
               <w:rPr>
                 <w:rStyle w:val="ac"/>
@@ -7106,7 +7106,7 @@
                 <w:noProof/>
                 <w:webHidden/>
               </w:rPr>
-              <w:instrText xml:space="preserve"> PAGEREF _Toc94899984 \h </w:instrText>
+              <w:instrText xml:space="preserve"> PAGEREF _Toc95922305 \h </w:instrText>
             </w:r>
             <w:r>
               <w:rPr>
@@ -7154,7 +7154,7 @@
               <w:lang w:eastAsia="ru-RU"/>
             </w:rPr>
           </w:pPr>
-          <w:hyperlink w:anchor="_Toc94899985" w:history="1">
+          <w:hyperlink w:anchor="_Toc95922306" w:history="1">
             <w:r>
               <w:rPr>
                 <w:rStyle w:val="ac"/>
@@ -7203,7 +7203,7 @@
                 <w:noProof/>
                 <w:webHidden/>
               </w:rPr>
-              <w:instrText xml:space="preserve"> PAGEREF _Toc94899985 \h </w:instrText>
+              <w:instrText xml:space="preserve"> PAGEREF _Toc95922306 \h </w:instrText>
             </w:r>
             <w:r>
               <w:rPr>
@@ -7250,7 +7250,7 @@
               <w:lang w:eastAsia="ru-RU"/>
             </w:rPr>
           </w:pPr>
-          <w:hyperlink w:anchor="_Toc94899986" w:history="1">
+          <w:hyperlink w:anchor="_Toc95922307" w:history="1">
             <w:r>
               <w:rPr>
                 <w:rStyle w:val="ac"/>
@@ -7283,7 +7283,7 @@
                 <w:noProof/>
                 <w:webHidden/>
               </w:rPr>
-              <w:instrText xml:space="preserve"> PAGEREF _Toc94899986 \h </w:instrText>
+              <w:instrText xml:space="preserve"> PAGEREF _Toc95922307 \h </w:instrText>
             </w:r>
             <w:r>
               <w:rPr>
@@ -7330,7 +7330,7 @@
               <w:lang w:eastAsia="ru-RU"/>
             </w:rPr>
           </w:pPr>
-          <w:hyperlink w:anchor="_Toc94899987" w:history="1">
+          <w:hyperlink w:anchor="_Toc95922308" w:history="1">
             <w:r>
               <w:rPr>
                 <w:rStyle w:val="ac"/>
@@ -7363,7 +7363,7 @@
                 <w:noProof/>
                 <w:webHidden/>
               </w:rPr>
-              <w:instrText xml:space="preserve"> PAGEREF _Toc94899987 \h </w:instrText>
+              <w:instrText xml:space="preserve"> PAGEREF _Toc95922308 \h </w:instrText>
             </w:r>
             <w:r>
               <w:rPr>
@@ -7410,7 +7410,7 @@
               <w:lang w:eastAsia="ru-RU"/>
             </w:rPr>
           </w:pPr>
-          <w:hyperlink w:anchor="_Toc94899988" w:history="1">
+          <w:hyperlink w:anchor="_Toc95922309" w:history="1">
             <w:r>
               <w:rPr>
                 <w:rStyle w:val="ac"/>
@@ -7443,7 +7443,7 @@
                 <w:noProof/>
                 <w:webHidden/>
               </w:rPr>
-              <w:instrText xml:space="preserve"> PAGEREF _Toc94899988 \h </w:instrText>
+              <w:instrText xml:space="preserve"> PAGEREF _Toc95922309 \h </w:instrText>
             </w:r>
             <w:r>
               <w:rPr>
@@ -7527,7 +7527,7 @@
           <w:szCs w:val="24"/>
         </w:rPr>
       </w:pPr>
-      <w:bookmarkStart w:id="2" w:name="_Toc94899940"/>
+      <w:bookmarkStart w:id="2" w:name="_Toc95922261"/>
       <w:r>
         <w:rPr>
           <w:rFonts w:ascii="Times New Roman" w:hAnsi="Times New Roman" w:cs="Times New Roman"/>
@@ -7622,7 +7622,7 @@
             <w:r>
               <w:rPr>
                 <w:rFonts w:cs="Times New Roman"/>
-                <w:color w:val="C00000"/>
+                <w:color w:val="000000" w:themeColor="text1"/>
                 <w:szCs w:val="24"/>
               </w:rPr>
               <w:t>Игра</w:t>
@@ -7656,7 +7656,21 @@
                 <w:rFonts w:cs="Times New Roman"/>
                 <w:szCs w:val="24"/>
               </w:rPr>
-              <w:t>тоговый продукт (игра), состоящий из сцен.</w:t>
+              <w:t>тоговый продукт</w:t>
+            </w:r>
+            <w:r>
+              <w:rPr>
+                <w:rFonts w:cs="Times New Roman"/>
+                <w:szCs w:val="24"/>
+              </w:rPr>
+              <w:t xml:space="preserve">, </w:t>
+            </w:r>
+            <w:r>
+              <w:rPr>
+                <w:rFonts w:cs="Times New Roman"/>
+                <w:szCs w:val="24"/>
+              </w:rPr>
+              <w:t>состоящий из сцен.</w:t>
             </w:r>
           </w:p>
         </w:tc>
@@ -7923,16 +7937,13 @@
               </w:rPr>
               <w:t xml:space="preserve"> </w:t>
             </w:r>
-            <w:proofErr w:type="spellStart"/>
             <w:r>
               <w:rPr>
                 <w:rFonts w:cs="Times New Roman"/>
                 <w:szCs w:val="24"/>
-                <w:lang w:val="en-US"/>
-              </w:rPr>
-              <w:t>проекта</w:t>
-            </w:r>
-            <w:proofErr w:type="spellEnd"/>
+              </w:rPr>
+              <w:t>игры</w:t>
+            </w:r>
           </w:p>
         </w:tc>
         <w:tc>
@@ -7992,14 +8003,6 @@
               </w:rPr>
               <w:t>Граф сцены</w:t>
             </w:r>
-            <w:r>
-              <w:rPr>
-                <w:rFonts w:cs="Times New Roman"/>
-                <w:szCs w:val="24"/>
-                <w:lang w:val="en-US"/>
-              </w:rPr>
-              <w:t>”</w:t>
-            </w:r>
           </w:p>
         </w:tc>
         <w:tc>
@@ -8669,23 +8672,7 @@
                 <w:rFonts w:cs="Times New Roman"/>
                 <w:szCs w:val="24"/>
               </w:rPr>
-              <w:t xml:space="preserve">при зажатии </w:t>
-            </w:r>
-            <w:proofErr w:type="gramStart"/>
-            <w:r>
-              <w:rPr>
-                <w:rFonts w:cs="Times New Roman"/>
-                <w:szCs w:val="24"/>
-              </w:rPr>
-              <w:t>ЛКМ</w:t>
-            </w:r>
-            <w:proofErr w:type="gramEnd"/>
-            <w:r>
-              <w:rPr>
-                <w:rFonts w:cs="Times New Roman"/>
-                <w:szCs w:val="24"/>
-              </w:rPr>
-              <w:t xml:space="preserve"> на которую можно создать переход, ведущий в данный узел.</w:t>
+              <w:t>при зажатии ЛКМ на которую можно создать переход, ведущий в данный узел.</w:t>
             </w:r>
           </w:p>
         </w:tc>
@@ -8772,23 +8759,7 @@
                 <w:rFonts w:cs="Times New Roman"/>
                 <w:szCs w:val="24"/>
               </w:rPr>
-              <w:t xml:space="preserve">при зажатии </w:t>
-            </w:r>
-            <w:proofErr w:type="gramStart"/>
-            <w:r>
-              <w:rPr>
-                <w:rFonts w:cs="Times New Roman"/>
-                <w:szCs w:val="24"/>
-              </w:rPr>
-              <w:t>ЛКМ</w:t>
-            </w:r>
-            <w:proofErr w:type="gramEnd"/>
-            <w:r>
-              <w:rPr>
-                <w:rFonts w:cs="Times New Roman"/>
-                <w:szCs w:val="24"/>
-              </w:rPr>
-              <w:t xml:space="preserve"> на которую можно создать переход, ведущий из данного узла.</w:t>
+              <w:t>при зажатии ЛКМ на которую можно создать переход, ведущий из данного узла.</w:t>
             </w:r>
           </w:p>
         </w:tc>
@@ -9047,7 +9018,7 @@
         </w:rPr>
       </w:pPr>
       <w:bookmarkStart w:id="3" w:name="_Toc482734410"/>
-      <w:bookmarkStart w:id="4" w:name="_Toc94899941"/>
+      <w:bookmarkStart w:id="4" w:name="_Toc95922262"/>
       <w:r>
         <w:rPr>
           <w:rFonts w:ascii="Times New Roman" w:hAnsi="Times New Roman" w:cs="Times New Roman"/>
@@ -9076,7 +9047,7 @@
           <w:szCs w:val="24"/>
         </w:rPr>
       </w:pPr>
-      <w:bookmarkStart w:id="5" w:name="_Toc94899942"/>
+      <w:bookmarkStart w:id="5" w:name="_Toc95922263"/>
       <w:r>
         <w:rPr>
           <w:rFonts w:cs="Times New Roman"/>
@@ -9112,7 +9083,7 @@
           <w:szCs w:val="24"/>
         </w:rPr>
       </w:pPr>
-      <w:bookmarkStart w:id="6" w:name="_Toc94899943"/>
+      <w:bookmarkStart w:id="6" w:name="_Toc95922264"/>
       <w:r>
         <w:rPr>
           <w:rFonts w:cs="Times New Roman"/>
@@ -9160,7 +9131,7 @@
           <w:lang w:val="en-US"/>
         </w:rPr>
       </w:pPr>
-      <w:bookmarkStart w:id="7" w:name="_Toc94899944"/>
+      <w:bookmarkStart w:id="7" w:name="_Toc95922265"/>
       <w:proofErr w:type="spellStart"/>
       <w:r>
         <w:rPr>
@@ -9330,7 +9301,7 @@
           <w:szCs w:val="24"/>
         </w:rPr>
       </w:pPr>
-      <w:bookmarkStart w:id="8" w:name="_Toc94899945"/>
+      <w:bookmarkStart w:id="8" w:name="_Toc95922266"/>
       <w:r>
         <w:rPr>
           <w:rFonts w:cs="Times New Roman"/>
@@ -9401,7 +9372,7 @@
           <w:szCs w:val="24"/>
         </w:rPr>
       </w:pPr>
-      <w:bookmarkStart w:id="9" w:name="_Toc94899946"/>
+      <w:bookmarkStart w:id="9" w:name="_Toc95922267"/>
       <w:r>
         <w:rPr>
           <w:rFonts w:cs="Times New Roman"/>
@@ -9483,7 +9454,7 @@
       <w:r>
         <w:rPr>
           <w:rFonts w:ascii="Times New Roman" w:hAnsi="Times New Roman" w:cs="Times New Roman"/>
-          <w:color w:val="C00000"/>
+          <w:color w:val="000000" w:themeColor="text1"/>
           <w:sz w:val="24"/>
           <w:szCs w:val="24"/>
         </w:rPr>
@@ -9492,16 +9463,17 @@
       <w:r>
         <w:rPr>
           <w:rFonts w:ascii="Times New Roman" w:hAnsi="Times New Roman" w:cs="Times New Roman"/>
-          <w:color w:val="C00000"/>
-          <w:sz w:val="24"/>
-          <w:szCs w:val="24"/>
-        </w:rPr>
-        <w:t>визуального</w:t>
+          <w:color w:val="000000" w:themeColor="text1"/>
+          <w:sz w:val="24"/>
+          <w:szCs w:val="24"/>
+          <w:lang w:val="en-US"/>
+        </w:rPr>
+        <w:t>visual</w:t>
       </w:r>
       <w:r>
         <w:rPr>
           <w:rFonts w:ascii="Times New Roman" w:hAnsi="Times New Roman" w:cs="Times New Roman"/>
-          <w:color w:val="C00000"/>
+          <w:color w:val="000000" w:themeColor="text1"/>
           <w:sz w:val="24"/>
           <w:szCs w:val="24"/>
         </w:rPr>
@@ -9510,20 +9482,21 @@
       <w:r>
         <w:rPr>
           <w:rFonts w:ascii="Times New Roman" w:hAnsi="Times New Roman" w:cs="Times New Roman"/>
-          <w:color w:val="C00000"/>
-          <w:sz w:val="24"/>
-          <w:szCs w:val="24"/>
-        </w:rPr>
-        <w:t>программирования</w:t>
+          <w:color w:val="000000" w:themeColor="text1"/>
+          <w:sz w:val="24"/>
+          <w:szCs w:val="24"/>
+          <w:lang w:val="en-US"/>
+        </w:rPr>
+        <w:t>programming</w:t>
       </w:r>
       <w:r>
         <w:rPr>
           <w:rFonts w:ascii="Times New Roman" w:hAnsi="Times New Roman" w:cs="Times New Roman"/>
-          <w:color w:val="C00000"/>
-          <w:sz w:val="24"/>
-          <w:szCs w:val="24"/>
-        </w:rPr>
-        <w:t>»,</w:t>
+          <w:color w:val="000000" w:themeColor="text1"/>
+          <w:sz w:val="24"/>
+          <w:szCs w:val="24"/>
+        </w:rPr>
+        <w:t xml:space="preserve">», </w:t>
       </w:r>
       <w:r>
         <w:rPr>
@@ -9531,7 +9504,7 @@
           <w:sz w:val="24"/>
           <w:szCs w:val="24"/>
         </w:rPr>
-        <w:t xml:space="preserve"> которое</w:t>
+        <w:t>которое</w:t>
       </w:r>
       <w:r>
         <w:rPr>
@@ -9589,7 +9562,7 @@
       </w:pPr>
       <w:bookmarkStart w:id="11" w:name="_Toc379572121"/>
       <w:bookmarkStart w:id="12" w:name="_Toc482734411"/>
-      <w:bookmarkStart w:id="13" w:name="_Toc94899947"/>
+      <w:bookmarkStart w:id="13" w:name="_Toc95922268"/>
       <w:r>
         <w:rPr>
           <w:rFonts w:ascii="Times New Roman" w:hAnsi="Times New Roman" w:cs="Times New Roman"/>
@@ -9632,7 +9605,7 @@
           <w:szCs w:val="24"/>
         </w:rPr>
       </w:pPr>
-      <w:bookmarkStart w:id="14" w:name="_Toc94899948"/>
+      <w:bookmarkStart w:id="14" w:name="_Toc95922269"/>
       <w:r>
         <w:rPr>
           <w:rFonts w:ascii="Times New Roman" w:hAnsi="Times New Roman" w:cs="Times New Roman"/>
@@ -9707,7 +9680,7 @@
           <w:szCs w:val="24"/>
         </w:rPr>
       </w:pPr>
-      <w:bookmarkStart w:id="15" w:name="_Toc94899949"/>
+      <w:bookmarkStart w:id="15" w:name="_Toc95922270"/>
       <w:r>
         <w:rPr>
           <w:rFonts w:ascii="Times New Roman" w:hAnsi="Times New Roman" w:cs="Times New Roman"/>
@@ -9739,7 +9712,7 @@
       </w:pPr>
       <w:bookmarkStart w:id="16" w:name="_Toc379572125"/>
       <w:bookmarkStart w:id="17" w:name="_Toc482734413"/>
-      <w:bookmarkStart w:id="18" w:name="_Toc94899950"/>
+      <w:bookmarkStart w:id="18" w:name="_Toc95922271"/>
       <w:r>
         <w:rPr>
           <w:rFonts w:ascii="Times New Roman" w:hAnsi="Times New Roman" w:cs="Times New Roman"/>
@@ -9775,7 +9748,7 @@
       <w:r>
         <w:rPr>
           <w:rFonts w:ascii="Times New Roman" w:hAnsi="Times New Roman" w:cs="Times New Roman"/>
-          <w:color w:val="C00000"/>
+          <w:color w:val="000000" w:themeColor="text1"/>
           <w:sz w:val="24"/>
           <w:szCs w:val="24"/>
         </w:rPr>
@@ -9784,7 +9757,7 @@
       <w:r>
         <w:rPr>
           <w:rFonts w:ascii="Times New Roman" w:hAnsi="Times New Roman" w:cs="Times New Roman"/>
-          <w:color w:val="C00000"/>
+          <w:color w:val="000000" w:themeColor="text1"/>
           <w:sz w:val="24"/>
           <w:szCs w:val="24"/>
         </w:rPr>
@@ -9865,7 +9838,7 @@
       </w:pPr>
       <w:bookmarkStart w:id="19" w:name="_Toc379572126"/>
       <w:bookmarkStart w:id="20" w:name="_Toc482734414"/>
-      <w:bookmarkStart w:id="21" w:name="_Toc94899951"/>
+      <w:bookmarkStart w:id="21" w:name="_Toc95922272"/>
       <w:r>
         <w:rPr>
           <w:rFonts w:ascii="Times New Roman" w:hAnsi="Times New Roman" w:cs="Times New Roman"/>
@@ -9898,34 +9871,15 @@
         </w:rPr>
         <w:t>Эксплуатационным назначением данного приложения является облегчение процесса разработки визуальных новелл. Для достижения этой цели пользователи могут использовать концепцию «</w:t>
       </w:r>
-      <w:proofErr w:type="spellStart"/>
       <w:r>
         <w:rPr>
           <w:rFonts w:ascii="Times New Roman" w:hAnsi="Times New Roman" w:cs="Times New Roman"/>
           <w:sz w:val="24"/>
           <w:szCs w:val="24"/>
-        </w:rPr>
-        <w:t>flow</w:t>
-      </w:r>
-      <w:proofErr w:type="spellEnd"/>
-      <w:r>
-        <w:rPr>
-          <w:rFonts w:ascii="Times New Roman" w:hAnsi="Times New Roman" w:cs="Times New Roman"/>
-          <w:sz w:val="24"/>
-          <w:szCs w:val="24"/>
-        </w:rPr>
-        <w:t xml:space="preserve"> </w:t>
-      </w:r>
-      <w:proofErr w:type="spellStart"/>
-      <w:r>
-        <w:rPr>
-          <w:rFonts w:ascii="Times New Roman" w:hAnsi="Times New Roman" w:cs="Times New Roman"/>
-          <w:sz w:val="24"/>
-          <w:szCs w:val="24"/>
-        </w:rPr>
-        <w:t>based</w:t>
-      </w:r>
-      <w:proofErr w:type="spellEnd"/>
+          <w:lang w:val="en-US"/>
+        </w:rPr>
+        <w:t>visual</w:t>
+      </w:r>
       <w:r>
         <w:rPr>
           <w:rFonts w:ascii="Times New Roman" w:hAnsi="Times New Roman" w:cs="Times New Roman"/>
@@ -10015,7 +9969,7 @@
           <w:szCs w:val="24"/>
         </w:rPr>
       </w:pPr>
-      <w:bookmarkStart w:id="22" w:name="_Toc94899952"/>
+      <w:bookmarkStart w:id="22" w:name="_Toc95922273"/>
       <w:r>
         <w:rPr>
           <w:rFonts w:ascii="Times New Roman" w:hAnsi="Times New Roman" w:cs="Times New Roman"/>
@@ -10047,7 +10001,7 @@
       </w:pPr>
       <w:bookmarkStart w:id="23" w:name="_Toc482734416"/>
       <w:bookmarkStart w:id="24" w:name="_Toc379572128"/>
-      <w:bookmarkStart w:id="25" w:name="_Toc94899953"/>
+      <w:bookmarkStart w:id="25" w:name="_Toc95922274"/>
       <w:r>
         <w:rPr>
           <w:rFonts w:ascii="Times New Roman" w:hAnsi="Times New Roman" w:cs="Times New Roman"/>
@@ -10078,7 +10032,7 @@
         </w:rPr>
       </w:pPr>
       <w:bookmarkStart w:id="26" w:name="_Toc531124738"/>
-      <w:bookmarkStart w:id="27" w:name="_Toc94899954"/>
+      <w:bookmarkStart w:id="27" w:name="_Toc95922275"/>
       <w:r>
         <w:rPr>
           <w:rFonts w:ascii="Times New Roman" w:hAnsi="Times New Roman" w:cs="Times New Roman"/>
@@ -10112,7 +10066,15 @@
           <w:b/>
           <w:szCs w:val="24"/>
         </w:rPr>
-        <w:t>Граф проекта</w:t>
+        <w:t xml:space="preserve">Граф </w:t>
+      </w:r>
+      <w:r>
+        <w:rPr>
+          <w:rFonts w:cs="Times New Roman"/>
+          <w:b/>
+          <w:szCs w:val="24"/>
+        </w:rPr>
+        <w:t>игры</w:t>
       </w:r>
     </w:p>
     <w:p>
@@ -10210,7 +10172,21 @@
           <w:rFonts w:cs="Times New Roman"/>
           <w:szCs w:val="24"/>
         </w:rPr>
-        <w:t>Возможность запустить проект по нажатию на кнопку «Play».</w:t>
+        <w:t xml:space="preserve">Возможность запустить </w:t>
+      </w:r>
+      <w:r>
+        <w:rPr>
+          <w:rFonts w:cs="Times New Roman"/>
+          <w:szCs w:val="24"/>
+        </w:rPr>
+        <w:t>игру</w:t>
+      </w:r>
+      <w:r>
+        <w:rPr>
+          <w:rFonts w:cs="Times New Roman"/>
+          <w:szCs w:val="24"/>
+        </w:rPr>
+        <w:t xml:space="preserve"> по нажатию на кнопку «Play».</w:t>
       </w:r>
     </w:p>
     <w:p>
@@ -10258,7 +10234,21 @@
           <w:rFonts w:cs="Times New Roman"/>
           <w:szCs w:val="24"/>
         </w:rPr>
-        <w:t xml:space="preserve">Возможность перейти на граф проекта по нажатию на кнопку «Project </w:t>
+        <w:t xml:space="preserve">Возможность перейти на граф </w:t>
+      </w:r>
+      <w:r>
+        <w:rPr>
+          <w:rFonts w:cs="Times New Roman"/>
+          <w:szCs w:val="24"/>
+        </w:rPr>
+        <w:t>игры</w:t>
+      </w:r>
+      <w:r>
+        <w:rPr>
+          <w:rFonts w:cs="Times New Roman"/>
+          <w:szCs w:val="24"/>
+        </w:rPr>
+        <w:t xml:space="preserve"> по нажатию на кнопку «Project </w:t>
       </w:r>
       <w:proofErr w:type="spellStart"/>
       <w:r>
@@ -11558,7 +11548,7 @@
           <w:szCs w:val="24"/>
         </w:rPr>
       </w:pPr>
-      <w:bookmarkStart w:id="29" w:name="_Toc94899955"/>
+      <w:bookmarkStart w:id="29" w:name="_Toc95922276"/>
       <w:r>
         <w:rPr>
           <w:rFonts w:cs="Times New Roman"/>
@@ -11586,7 +11576,35 @@
           <w:rFonts w:cs="Times New Roman"/>
           <w:szCs w:val="24"/>
         </w:rPr>
-        <w:t>Возможность создать новый проект по нажатию на кнопку «New Project» во вкладке</w:t>
+        <w:t>Возможность создать нов</w:t>
+      </w:r>
+      <w:r>
+        <w:rPr>
+          <w:rFonts w:cs="Times New Roman"/>
+          <w:szCs w:val="24"/>
+        </w:rPr>
+        <w:t>ую</w:t>
+      </w:r>
+      <w:r>
+        <w:rPr>
+          <w:rFonts w:cs="Times New Roman"/>
+          <w:szCs w:val="24"/>
+        </w:rPr>
+        <w:t xml:space="preserve"> </w:t>
+      </w:r>
+      <w:r>
+        <w:rPr>
+          <w:rFonts w:cs="Times New Roman"/>
+          <w:szCs w:val="24"/>
+        </w:rPr>
+        <w:t>игру</w:t>
+      </w:r>
+      <w:r>
+        <w:rPr>
+          <w:rFonts w:cs="Times New Roman"/>
+          <w:szCs w:val="24"/>
+        </w:rPr>
+        <w:t xml:space="preserve"> по нажатию на кнопку «New Project» во вкладке</w:t>
       </w:r>
       <w:r>
         <w:rPr>
@@ -11620,7 +11638,21 @@
           <w:rFonts w:cs="Times New Roman"/>
           <w:szCs w:val="24"/>
         </w:rPr>
-        <w:t>Возможность открыть проект по нажатию на кнопку «Open» во вкладке «File» на</w:t>
+        <w:t xml:space="preserve">Возможность открыть </w:t>
+      </w:r>
+      <w:r>
+        <w:rPr>
+          <w:rFonts w:cs="Times New Roman"/>
+          <w:szCs w:val="24"/>
+        </w:rPr>
+        <w:t>игру</w:t>
+      </w:r>
+      <w:r>
+        <w:rPr>
+          <w:rFonts w:cs="Times New Roman"/>
+          <w:szCs w:val="24"/>
+        </w:rPr>
+        <w:t xml:space="preserve"> по нажатию на кнопку «Open» во вкладке «File» на</w:t>
       </w:r>
       <w:r>
         <w:rPr>
@@ -11654,7 +11686,35 @@
           <w:rFonts w:cs="Times New Roman"/>
           <w:szCs w:val="24"/>
         </w:rPr>
-        <w:t xml:space="preserve">Возможность сохранить текущий проект по нажатию на кнопку «Save </w:t>
+        <w:t>Возможность сохранить текущ</w:t>
+      </w:r>
+      <w:r>
+        <w:rPr>
+          <w:rFonts w:cs="Times New Roman"/>
+          <w:szCs w:val="24"/>
+        </w:rPr>
+        <w:t>ую</w:t>
+      </w:r>
+      <w:r>
+        <w:rPr>
+          <w:rFonts w:cs="Times New Roman"/>
+          <w:szCs w:val="24"/>
+        </w:rPr>
+        <w:t xml:space="preserve"> </w:t>
+      </w:r>
+      <w:r>
+        <w:rPr>
+          <w:rFonts w:cs="Times New Roman"/>
+          <w:szCs w:val="24"/>
+        </w:rPr>
+        <w:t xml:space="preserve">игру </w:t>
+      </w:r>
+      <w:r>
+        <w:rPr>
+          <w:rFonts w:cs="Times New Roman"/>
+          <w:szCs w:val="24"/>
+        </w:rPr>
+        <w:t xml:space="preserve">по нажатию на кнопку «Save </w:t>
       </w:r>
       <w:proofErr w:type="spellStart"/>
       <w:r>
@@ -11704,7 +11764,21 @@
           <w:rFonts w:cs="Times New Roman"/>
           <w:szCs w:val="24"/>
         </w:rPr>
-        <w:t>Возможность скомпилировать проект по нажатию на кнопку «</w:t>
+        <w:t xml:space="preserve">Возможность скомпилировать </w:t>
+      </w:r>
+      <w:r>
+        <w:rPr>
+          <w:rFonts w:cs="Times New Roman"/>
+          <w:szCs w:val="24"/>
+        </w:rPr>
+        <w:t>игру</w:t>
+      </w:r>
+      <w:r>
+        <w:rPr>
+          <w:rFonts w:cs="Times New Roman"/>
+          <w:szCs w:val="24"/>
+        </w:rPr>
+        <w:t xml:space="preserve"> по нажатию на кнопку «</w:t>
       </w:r>
       <w:proofErr w:type="spellStart"/>
       <w:r>
@@ -11819,7 +11893,7 @@
           <w:szCs w:val="24"/>
         </w:rPr>
       </w:pPr>
-      <w:bookmarkStart w:id="30" w:name="_Toc94899956"/>
+      <w:bookmarkStart w:id="30" w:name="_Toc95922277"/>
       <w:r>
         <w:rPr>
           <w:rFonts w:cs="Times New Roman"/>
@@ -11906,7 +11980,7 @@
           <w:szCs w:val="24"/>
         </w:rPr>
       </w:pPr>
-      <w:bookmarkStart w:id="31" w:name="_Toc94899957"/>
+      <w:bookmarkStart w:id="31" w:name="_Toc95922278"/>
       <w:r>
         <w:rPr>
           <w:rFonts w:cs="Times New Roman"/>
@@ -11985,7 +12059,7 @@
           <w:szCs w:val="24"/>
         </w:rPr>
       </w:pPr>
-      <w:bookmarkStart w:id="32" w:name="_Toc94899958"/>
+      <w:bookmarkStart w:id="32" w:name="_Toc95922279"/>
       <w:bookmarkEnd w:id="28"/>
       <w:r>
         <w:rPr>
@@ -12013,7 +12087,7 @@
           <w:szCs w:val="24"/>
         </w:rPr>
       </w:pPr>
-      <w:bookmarkStart w:id="33" w:name="_Toc94899959"/>
+      <w:bookmarkStart w:id="33" w:name="_Toc95922280"/>
       <w:r>
         <w:rPr>
           <w:rFonts w:cs="Times New Roman"/>
@@ -12389,7 +12463,7 @@
           <w:szCs w:val="24"/>
         </w:rPr>
       </w:pPr>
-      <w:bookmarkStart w:id="34" w:name="_Toc94899960"/>
+      <w:bookmarkStart w:id="34" w:name="_Toc95922281"/>
       <w:r>
         <w:rPr>
           <w:rFonts w:cs="Times New Roman"/>
@@ -12397,7 +12471,16 @@
           <w:bCs/>
           <w:szCs w:val="24"/>
         </w:rPr>
-        <w:t>Граф проекта</w:t>
+        <w:t xml:space="preserve">Граф </w:t>
+      </w:r>
+      <w:r>
+        <w:rPr>
+          <w:rFonts w:cs="Times New Roman"/>
+          <w:b/>
+          <w:bCs/>
+          <w:szCs w:val="24"/>
+        </w:rPr>
+        <w:t>игры</w:t>
       </w:r>
       <w:bookmarkEnd w:id="34"/>
     </w:p>
@@ -12505,7 +12588,7 @@
           <w:szCs w:val="24"/>
         </w:rPr>
       </w:pPr>
-      <w:bookmarkStart w:id="35" w:name="_Toc94899961"/>
+      <w:bookmarkStart w:id="35" w:name="_Toc95922282"/>
       <w:r>
         <w:rPr>
           <w:rFonts w:cs="Times New Roman"/>
@@ -12747,7 +12830,7 @@
           <w:szCs w:val="24"/>
         </w:rPr>
       </w:pPr>
-      <w:bookmarkStart w:id="36" w:name="_Toc94899962"/>
+      <w:bookmarkStart w:id="36" w:name="_Toc95922283"/>
       <w:r>
         <w:rPr>
           <w:rFonts w:cs="Times New Roman"/>
@@ -13512,7 +13595,7 @@
           <w:szCs w:val="24"/>
         </w:rPr>
       </w:pPr>
-      <w:bookmarkStart w:id="37" w:name="_Toc94899963"/>
+      <w:bookmarkStart w:id="37" w:name="_Toc95922284"/>
       <w:r>
         <w:rPr>
           <w:rFonts w:cs="Times New Roman"/>
@@ -13559,7 +13642,7 @@
           <w:szCs w:val="24"/>
         </w:rPr>
       </w:pPr>
-      <w:bookmarkStart w:id="40" w:name="_Toc94899964"/>
+      <w:bookmarkStart w:id="40" w:name="_Toc95922285"/>
       <w:r>
         <w:rPr>
           <w:rFonts w:eastAsiaTheme="majorEastAsia" w:cs="Times New Roman"/>
@@ -13584,7 +13667,7 @@
           <w:bCs/>
         </w:rPr>
       </w:pPr>
-      <w:bookmarkStart w:id="41" w:name="_Toc94899965"/>
+      <w:bookmarkStart w:id="41" w:name="_Toc95922286"/>
       <w:r>
         <w:rPr>
           <w:b/>
@@ -13644,7 +13727,7 @@
           <w:szCs w:val="24"/>
         </w:rPr>
       </w:pPr>
-      <w:bookmarkStart w:id="42" w:name="_Toc94899966"/>
+      <w:bookmarkStart w:id="42" w:name="_Toc95922287"/>
       <w:bookmarkEnd w:id="38"/>
       <w:bookmarkEnd w:id="39"/>
       <w:r>
@@ -13751,7 +13834,7 @@
           <w:szCs w:val="24"/>
         </w:rPr>
       </w:pPr>
-      <w:bookmarkStart w:id="43" w:name="_Toc94899967"/>
+      <w:bookmarkStart w:id="43" w:name="_Toc95922288"/>
       <w:r>
         <w:rPr>
           <w:rFonts w:cs="Times New Roman"/>
@@ -13813,7 +13896,7 @@
           <w:szCs w:val="24"/>
         </w:rPr>
       </w:pPr>
-      <w:bookmarkStart w:id="44" w:name="_Toc94899968"/>
+      <w:bookmarkStart w:id="44" w:name="_Toc95922289"/>
       <w:r>
         <w:rPr>
           <w:rFonts w:cs="Times New Roman"/>
@@ -13980,7 +14063,7 @@
       </w:pPr>
       <w:bookmarkStart w:id="45" w:name="_Toc482734424"/>
       <w:bookmarkStart w:id="46" w:name="_Toc379572129"/>
-      <w:bookmarkStart w:id="47" w:name="_Toc94899969"/>
+      <w:bookmarkStart w:id="47" w:name="_Toc95922290"/>
       <w:r>
         <w:rPr>
           <w:rFonts w:ascii="Times New Roman" w:hAnsi="Times New Roman" w:cs="Times New Roman"/>
@@ -14037,7 +14120,19 @@
         </w:numPr>
       </w:pPr>
       <w:r>
-        <w:t>Свободное место на жестком диске 512 Мб или больше;</w:t>
+        <w:t xml:space="preserve">Свободное место на жестком диске </w:t>
+      </w:r>
+      <w:r>
+        <w:t>2</w:t>
+      </w:r>
+      <w:r>
+        <w:t xml:space="preserve"> </w:t>
+      </w:r>
+      <w:r>
+        <w:t>Г</w:t>
+      </w:r>
+      <w:r>
+        <w:t>б или больше;</w:t>
       </w:r>
     </w:p>
     <w:p>
@@ -14080,7 +14175,7 @@
           <w:szCs w:val="24"/>
         </w:rPr>
       </w:pPr>
-      <w:bookmarkStart w:id="50" w:name="_Toc94899970"/>
+      <w:bookmarkStart w:id="50" w:name="_Toc95922291"/>
       <w:r>
         <w:rPr>
           <w:rFonts w:ascii="Times New Roman" w:hAnsi="Times New Roman" w:cs="Times New Roman"/>
@@ -14123,7 +14218,7 @@
           <w:bCs/>
         </w:rPr>
       </w:pPr>
-      <w:bookmarkStart w:id="52" w:name="_Toc94899971"/>
+      <w:bookmarkStart w:id="52" w:name="_Toc95922292"/>
       <w:r>
         <w:rPr>
           <w:b/>
@@ -14213,7 +14308,7 @@
           <w:bCs/>
         </w:rPr>
       </w:pPr>
-      <w:bookmarkStart w:id="53" w:name="_Toc94899972"/>
+      <w:bookmarkStart w:id="53" w:name="_Toc95922293"/>
       <w:r>
         <w:rPr>
           <w:b/>
@@ -14355,7 +14450,7 @@
           <w:szCs w:val="24"/>
         </w:rPr>
       </w:pPr>
-      <w:bookmarkStart w:id="54" w:name="_Toc94899973"/>
+      <w:bookmarkStart w:id="54" w:name="_Toc95922294"/>
       <w:r>
         <w:rPr>
           <w:rFonts w:ascii="Times New Roman" w:hAnsi="Times New Roman" w:cs="Times New Roman"/>
@@ -14387,7 +14482,7 @@
       </w:pPr>
       <w:bookmarkStart w:id="55" w:name="_Toc379572137"/>
       <w:bookmarkStart w:id="56" w:name="_Toc450587091"/>
-      <w:bookmarkStart w:id="57" w:name="_Toc94899974"/>
+      <w:bookmarkStart w:id="57" w:name="_Toc95922295"/>
       <w:r>
         <w:rPr>
           <w:rFonts w:ascii="Times New Roman" w:hAnsi="Times New Roman" w:cs="Times New Roman"/>
@@ -14699,7 +14794,7 @@
           <w:szCs w:val="24"/>
         </w:rPr>
       </w:pPr>
-      <w:bookmarkStart w:id="58" w:name="_Toc94899975"/>
+      <w:bookmarkStart w:id="58" w:name="_Toc95922296"/>
       <w:r>
         <w:rPr>
           <w:rFonts w:ascii="Times New Roman" w:hAnsi="Times New Roman" w:cs="Times New Roman"/>
@@ -14880,7 +14975,7 @@
           <w:szCs w:val="24"/>
         </w:rPr>
       </w:pPr>
-      <w:bookmarkStart w:id="59" w:name="_Toc94899976"/>
+      <w:bookmarkStart w:id="59" w:name="_Toc95922297"/>
       <w:r>
         <w:rPr>
           <w:rFonts w:ascii="Times New Roman" w:hAnsi="Times New Roman" w:cs="Times New Roman"/>
@@ -14929,8 +15024,8 @@
           <w:szCs w:val="24"/>
         </w:rPr>
       </w:pPr>
-      <w:bookmarkStart w:id="60" w:name="_Toc94899977"/>
-      <w:bookmarkStart w:id="61" w:name="_Hlk40936647"/>
+      <w:bookmarkStart w:id="60" w:name="_Hlk40936647"/>
+      <w:bookmarkStart w:id="61" w:name="_Toc95922298"/>
       <w:r>
         <w:rPr>
           <w:rFonts w:ascii="Times New Roman" w:hAnsi="Times New Roman" w:cs="Times New Roman"/>
@@ -14959,7 +15054,7 @@
         </w:rPr>
         <w:t>потребность</w:t>
       </w:r>
-      <w:bookmarkEnd w:id="60"/>
+      <w:bookmarkEnd w:id="61"/>
     </w:p>
     <w:p>
       <w:pPr>
@@ -15079,8 +15174,8 @@
           <w:szCs w:val="24"/>
         </w:rPr>
       </w:pPr>
-      <w:bookmarkStart w:id="62" w:name="_Toc94899978"/>
-      <w:bookmarkEnd w:id="61"/>
+      <w:bookmarkStart w:id="62" w:name="_Toc95922299"/>
+      <w:bookmarkEnd w:id="60"/>
       <w:r>
         <w:rPr>
           <w:rFonts w:ascii="Times New Roman" w:hAnsi="Times New Roman" w:cs="Times New Roman"/>
@@ -15108,7 +15203,23 @@
           <w:sz w:val="24"/>
           <w:szCs w:val="24"/>
         </w:rPr>
-        <w:t>Использование данного продукта позволит разработать новеллу, не используя языки программирования, а пользуясь интуитивно-понятной системой логических узлов, тем самым существенно сократив время на изучение необходимых для разработки навыков.</w:t>
+        <w:t xml:space="preserve">Использование данного продукта позволит разработать новеллу, не используя языки программирования, а пользуясь интуитивно-понятной системой логических узлов, тем самым </w:t>
+      </w:r>
+      <w:r>
+        <w:rPr>
+          <w:rFonts w:ascii="Times New Roman" w:hAnsi="Times New Roman" w:cs="Times New Roman"/>
+          <w:sz w:val="24"/>
+          <w:szCs w:val="24"/>
+        </w:rPr>
+        <w:t>исключая потребность в деятельности программистов. Это предоставляет гейм-дизайнеру полную свободу действий, так как не требуется ждать завершение работы со стороны программистов</w:t>
+      </w:r>
+      <w:r>
+        <w:rPr>
+          <w:rFonts w:ascii="Times New Roman" w:hAnsi="Times New Roman" w:cs="Times New Roman"/>
+          <w:sz w:val="24"/>
+          <w:szCs w:val="24"/>
+        </w:rPr>
+        <w:t>.</w:t>
       </w:r>
     </w:p>
     <w:p>
@@ -15127,7 +15238,7 @@
           <w:szCs w:val="24"/>
         </w:rPr>
       </w:pPr>
-      <w:bookmarkStart w:id="63" w:name="_Toc94899979"/>
+      <w:bookmarkStart w:id="63" w:name="_Toc95922300"/>
       <w:r>
         <w:rPr>
           <w:rFonts w:ascii="Times New Roman" w:hAnsi="Times New Roman" w:cs="Times New Roman"/>
@@ -15324,7 +15435,6 @@
           <w:rFonts w:cs="Times New Roman"/>
           <w:szCs w:val="24"/>
         </w:rPr>
-        <w:lastRenderedPageBreak/>
         <w:t xml:space="preserve">Преимущества по сравнению с </w:t>
       </w:r>
       <w:proofErr w:type="spellStart"/>
@@ -15555,7 +15665,7 @@
           <w:szCs w:val="24"/>
         </w:rPr>
       </w:pPr>
-      <w:bookmarkStart w:id="64" w:name="_Toc94899980"/>
+      <w:bookmarkStart w:id="64" w:name="_Toc95922301"/>
       <w:r>
         <w:rPr>
           <w:rFonts w:ascii="Times New Roman" w:hAnsi="Times New Roman" w:cs="Times New Roman"/>
@@ -15586,7 +15696,7 @@
           <w:szCs w:val="24"/>
         </w:rPr>
       </w:pPr>
-      <w:bookmarkStart w:id="65" w:name="_Toc94899981"/>
+      <w:bookmarkStart w:id="65" w:name="_Toc95922302"/>
       <w:r>
         <w:rPr>
           <w:rFonts w:cs="Times New Roman"/>
@@ -16729,7 +16839,7 @@
           <w:lang w:val="en-US"/>
         </w:rPr>
       </w:pPr>
-      <w:bookmarkStart w:id="67" w:name="_Toc94899982"/>
+      <w:bookmarkStart w:id="67" w:name="_Toc95922303"/>
       <w:proofErr w:type="spellStart"/>
       <w:r>
         <w:rPr>
@@ -16939,7 +17049,7 @@
           <w:szCs w:val="24"/>
         </w:rPr>
       </w:pPr>
-      <w:bookmarkStart w:id="68" w:name="_Toc94899983"/>
+      <w:bookmarkStart w:id="68" w:name="_Toc95922304"/>
       <w:r>
         <w:rPr>
           <w:rFonts w:ascii="Times New Roman" w:hAnsi="Times New Roman" w:cs="Times New Roman"/>
@@ -16967,7 +17077,7 @@
           <w:b/>
         </w:rPr>
       </w:pPr>
-      <w:bookmarkStart w:id="70" w:name="_Toc94899984"/>
+      <w:bookmarkStart w:id="70" w:name="_Toc95922305"/>
       <w:r>
         <w:rPr>
           <w:b/>
@@ -17004,7 +17114,7 @@
           <w:b/>
         </w:rPr>
       </w:pPr>
-      <w:bookmarkStart w:id="71" w:name="_Toc94899985"/>
+      <w:bookmarkStart w:id="71" w:name="_Toc95922306"/>
       <w:r>
         <w:rPr>
           <w:b/>
@@ -17058,7 +17168,7 @@
       </w:pPr>
       <w:bookmarkStart w:id="72" w:name="_Toc514632290"/>
       <w:bookmarkStart w:id="73" w:name="_Toc514690335"/>
-      <w:bookmarkStart w:id="74" w:name="_Toc94899986"/>
+      <w:bookmarkStart w:id="74" w:name="_Toc95922307"/>
       <w:r>
         <w:rPr>
           <w:rFonts w:ascii="Times New Roman" w:hAnsi="Times New Roman" w:cs="Times New Roman"/>
@@ -17557,6 +17667,7 @@
         <w:rPr>
           <w:rFonts w:cs="Times New Roman"/>
           <w:szCs w:val="24"/>
+          <w:lang w:val="en-US"/>
         </w:rPr>
         <w:t xml:space="preserve"> </w:t>
       </w:r>
@@ -17566,17 +17677,23 @@
           <w:szCs w:val="24"/>
           <w:lang w:val="en-US"/>
         </w:rPr>
-        <w:t xml:space="preserve">Flow-based programming, </w:t>
+        <w:t>Visual</w:t>
+      </w:r>
+      <w:r>
+        <w:rPr>
+          <w:rFonts w:cs="Times New Roman"/>
+          <w:szCs w:val="24"/>
+          <w:lang w:val="en-US"/>
+        </w:rPr>
+        <w:t xml:space="preserve"> programming, </w:t>
       </w:r>
       <w:hyperlink r:id="rId16" w:history="1">
         <w:r>
           <w:rPr>
             <w:rStyle w:val="ac"/>
-            <w:rFonts w:cs="Times New Roman"/>
-            <w:szCs w:val="24"/>
             <w:lang w:val="en-US"/>
           </w:rPr>
-          <w:t>https://en.wikipedia.org/wiki/Flow-based_programming</w:t>
+          <w:t>https://en.wikipedia.org/wiki/Visual_programming_language</w:t>
         </w:r>
       </w:hyperlink>
     </w:p>
@@ -17617,7 +17734,7 @@
           <w:szCs w:val="24"/>
         </w:rPr>
       </w:pPr>
-      <w:bookmarkStart w:id="76" w:name="_Toc94899987"/>
+      <w:bookmarkStart w:id="76" w:name="_Toc95922308"/>
       <w:r>
         <w:rPr>
           <w:rFonts w:cs="Times New Roman"/>
@@ -17797,7 +17914,7 @@
       <w:bookmarkStart w:id="79" w:name="_Toc385162153"/>
       <w:bookmarkStart w:id="80" w:name="_Toc482734444"/>
       <w:bookmarkStart w:id="81" w:name="_Toc531124767"/>
-      <w:bookmarkStart w:id="82" w:name="_Toc94899988"/>
+      <w:bookmarkStart w:id="82" w:name="_Toc95922309"/>
       <w:r>
         <w:rPr>
           <w:rFonts w:ascii="Times New Roman" w:hAnsi="Times New Roman" w:cs="Times New Roman"/>

</xml_diff>

<commit_message>
Dates and my signature are added to our TZ, my TZ is added
</commit_message>
<xml_diff>
--- a/ТЗ.docx
+++ b/ТЗ.docx
@@ -467,6 +467,7 @@
               </w:rPr>
               <w:t>_______________</w:t>
             </w:r>
+            <w:proofErr w:type="gramStart"/>
             <w:r>
               <w:rPr>
                 <w:rFonts w:ascii="Times New Roman" w:eastAsia="Arial" w:hAnsi="Times New Roman" w:cs="Times New Roman"/>
@@ -497,7 +498,16 @@
                 <w:sz w:val="24"/>
                 <w:szCs w:val="24"/>
               </w:rPr>
-              <w:t xml:space="preserve">. </w:t>
+              <w:t>.</w:t>
+            </w:r>
+            <w:proofErr w:type="gramEnd"/>
+            <w:r>
+              <w:rPr>
+                <w:rFonts w:ascii="Times New Roman" w:eastAsia="Arial" w:hAnsi="Times New Roman" w:cs="Times New Roman"/>
+                <w:sz w:val="24"/>
+                <w:szCs w:val="24"/>
+              </w:rPr>
+              <w:t xml:space="preserve"> </w:t>
             </w:r>
             <w:r>
               <w:rPr>
@@ -1169,11 +1179,61 @@
       </w:pPr>
       <w:r>
         <w:rPr>
+          <w:noProof/>
+        </w:rPr>
+        <w:drawing>
+          <wp:inline distT="0" distB="0" distL="0" distR="0" wp14:anchorId="3096A87C" wp14:editId="1ECA5E9D">
+            <wp:extent cx="793115" cy="364490"/>
+            <wp:effectExtent l="0" t="0" r="6985" b="0"/>
+            <wp:docPr id="2" name="Picture 1" descr="Изображение выглядит как документ&#10;&#10;Автоматически созданное описание"/>
+            <wp:cNvGraphicFramePr>
+              <a:graphicFrameLocks xmlns:a="http://schemas.openxmlformats.org/drawingml/2006/main" noChangeAspect="1"/>
+            </wp:cNvGraphicFramePr>
+            <a:graphic xmlns:a="http://schemas.openxmlformats.org/drawingml/2006/main">
+              <a:graphicData uri="http://schemas.openxmlformats.org/drawingml/2006/picture">
+                <pic:pic xmlns:pic="http://schemas.openxmlformats.org/drawingml/2006/picture">
+                  <pic:nvPicPr>
+                    <pic:cNvPr id="2" name="Picture 1" descr="Изображение выглядит как документ&#10;&#10;Автоматически созданное описание"/>
+                    <pic:cNvPicPr>
+                      <a:picLocks noChangeAspect="1"/>
+                    </pic:cNvPicPr>
+                  </pic:nvPicPr>
+                  <pic:blipFill>
+                    <a:blip r:embed="rId8"/>
+                    <a:stretch>
+                      <a:fillRect/>
+                    </a:stretch>
+                  </pic:blipFill>
+                  <pic:spPr>
+                    <a:xfrm>
+                      <a:off x="0" y="0"/>
+                      <a:ext cx="793115" cy="364490"/>
+                    </a:xfrm>
+                    <a:prstGeom prst="rect">
+                      <a:avLst/>
+                    </a:prstGeom>
+                  </pic:spPr>
+                </pic:pic>
+              </a:graphicData>
+            </a:graphic>
+          </wp:inline>
+        </w:drawing>
+      </w:r>
+      <w:r>
+        <w:rPr>
           <w:rFonts w:ascii="Times New Roman" w:eastAsia="Calibri" w:hAnsi="Times New Roman" w:cs="Times New Roman"/>
           <w:sz w:val="24"/>
           <w:szCs w:val="24"/>
         </w:rPr>
-        <w:t xml:space="preserve">______________ </w:t>
+        <w:t xml:space="preserve">         </w:t>
+      </w:r>
+      <w:r>
+        <w:rPr>
+          <w:rFonts w:ascii="Times New Roman" w:eastAsia="Calibri" w:hAnsi="Times New Roman" w:cs="Times New Roman"/>
+          <w:sz w:val="24"/>
+          <w:szCs w:val="24"/>
+        </w:rPr>
+        <w:t xml:space="preserve"> </w:t>
       </w:r>
       <w:r>
         <w:rPr>
@@ -1220,7 +1280,6 @@
         </w:rPr>
         <w:t xml:space="preserve"> </w:t>
       </w:r>
-      <w:proofErr w:type="spellStart"/>
       <w:r>
         <w:rPr>
           <w:rFonts w:ascii="Times New Roman" w:eastAsia="Calibri" w:hAnsi="Times New Roman" w:cs="Times New Roman"/>
@@ -1230,7 +1289,6 @@
         </w:rPr>
         <w:t>Бутченко</w:t>
       </w:r>
-      <w:proofErr w:type="spellEnd"/>
     </w:p>
     <w:p>
       <w:pPr>
@@ -1250,7 +1308,7 @@
           <w:sz w:val="24"/>
           <w:szCs w:val="24"/>
         </w:rPr>
-        <w:t>«___»</w:t>
+        <w:t>«</w:t>
       </w:r>
       <w:r>
         <w:rPr>
@@ -1258,7 +1316,7 @@
           <w:sz w:val="24"/>
           <w:szCs w:val="24"/>
         </w:rPr>
-        <w:t xml:space="preserve"> </w:t>
+        <w:t>16</w:t>
       </w:r>
       <w:r>
         <w:rPr>
@@ -1266,7 +1324,15 @@
           <w:sz w:val="24"/>
           <w:szCs w:val="24"/>
         </w:rPr>
-        <w:t>_________________</w:t>
+        <w:t>»</w:t>
+      </w:r>
+      <w:r>
+        <w:rPr>
+          <w:rFonts w:ascii="Times New Roman" w:eastAsia="Calibri" w:hAnsi="Times New Roman" w:cs="Times New Roman"/>
+          <w:sz w:val="24"/>
+          <w:szCs w:val="24"/>
+        </w:rPr>
+        <w:t xml:space="preserve"> февраля </w:t>
       </w:r>
       <w:r>
         <w:rPr>
@@ -2210,8 +2276,20 @@
           <w:sz w:val="24"/>
           <w:szCs w:val="24"/>
         </w:rPr>
-        <w:t xml:space="preserve"> 01-1</w:t>
-      </w:r>
+        <w:t xml:space="preserve"> </w:t>
+      </w:r>
+      <w:proofErr w:type="gramStart"/>
+      <w:r>
+        <w:rPr>
+          <w:rFonts w:ascii="Times New Roman" w:eastAsia="Calibri" w:hAnsi="Times New Roman" w:cs="Times New Roman"/>
+          <w:b/>
+          <w:color w:val="000000"/>
+          <w:sz w:val="24"/>
+          <w:szCs w:val="24"/>
+        </w:rPr>
+        <w:t>01-1</w:t>
+      </w:r>
+      <w:proofErr w:type="gramEnd"/>
     </w:p>
     <w:p>
       <w:pPr>
@@ -2224,10 +2302,10 @@
           <w:szCs w:val="24"/>
         </w:rPr>
         <w:sectPr>
-          <w:headerReference w:type="default" r:id="rId8"/>
-          <w:footerReference w:type="default" r:id="rId9"/>
-          <w:headerReference w:type="first" r:id="rId10"/>
-          <w:footerReference w:type="first" r:id="rId11"/>
+          <w:headerReference w:type="default" r:id="rId9"/>
+          <w:footerReference w:type="default" r:id="rId10"/>
+          <w:headerReference w:type="first" r:id="rId11"/>
+          <w:footerReference w:type="first" r:id="rId12"/>
           <w:pgSz w:w="11906" w:h="16838"/>
           <w:pgMar w:top="1418" w:right="567" w:bottom="851" w:left="1134" w:header="709" w:footer="709" w:gutter="0"/>
           <w:pgNumType w:start="2"/>
@@ -2620,7 +2698,25 @@
           <w:sz w:val="24"/>
           <w:szCs w:val="24"/>
         </w:rPr>
-        <w:t>Настоящее Техническое задание удовлетворяет требованиям ГОСТ 19.201-78 [1]. Перед</w:t>
+        <w:t xml:space="preserve">Настоящее Техническое задание удовлетворяет требованиям ГОСТ </w:t>
+      </w:r>
+      <w:proofErr w:type="gramStart"/>
+      <w:r>
+        <w:rPr>
+          <w:rFonts w:ascii="Times New Roman" w:hAnsi="Times New Roman" w:cs="Times New Roman"/>
+          <w:sz w:val="24"/>
+          <w:szCs w:val="24"/>
+        </w:rPr>
+        <w:t>19.201-78</w:t>
+      </w:r>
+      <w:proofErr w:type="gramEnd"/>
+      <w:r>
+        <w:rPr>
+          <w:rFonts w:ascii="Times New Roman" w:hAnsi="Times New Roman" w:cs="Times New Roman"/>
+          <w:sz w:val="24"/>
+          <w:szCs w:val="24"/>
+        </w:rPr>
+        <w:t xml:space="preserve"> [1]. Перед</w:t>
       </w:r>
       <w:r>
         <w:rPr>
@@ -8672,7 +8768,23 @@
                 <w:rFonts w:cs="Times New Roman"/>
                 <w:szCs w:val="24"/>
               </w:rPr>
-              <w:t>при зажатии ЛКМ на которую можно создать переход, ведущий в данный узел.</w:t>
+              <w:t xml:space="preserve">при зажатии </w:t>
+            </w:r>
+            <w:proofErr w:type="gramStart"/>
+            <w:r>
+              <w:rPr>
+                <w:rFonts w:cs="Times New Roman"/>
+                <w:szCs w:val="24"/>
+              </w:rPr>
+              <w:t>ЛКМ</w:t>
+            </w:r>
+            <w:proofErr w:type="gramEnd"/>
+            <w:r>
+              <w:rPr>
+                <w:rFonts w:cs="Times New Roman"/>
+                <w:szCs w:val="24"/>
+              </w:rPr>
+              <w:t xml:space="preserve"> на которую можно создать переход, ведущий в данный узел.</w:t>
             </w:r>
           </w:p>
         </w:tc>
@@ -8759,7 +8871,23 @@
                 <w:rFonts w:cs="Times New Roman"/>
                 <w:szCs w:val="24"/>
               </w:rPr>
-              <w:t>при зажатии ЛКМ на которую можно создать переход, ведущий из данного узла.</w:t>
+              <w:t xml:space="preserve">при зажатии </w:t>
+            </w:r>
+            <w:proofErr w:type="gramStart"/>
+            <w:r>
+              <w:rPr>
+                <w:rFonts w:cs="Times New Roman"/>
+                <w:szCs w:val="24"/>
+              </w:rPr>
+              <w:t>ЛКМ</w:t>
+            </w:r>
+            <w:proofErr w:type="gramEnd"/>
+            <w:r>
+              <w:rPr>
+                <w:rFonts w:cs="Times New Roman"/>
+                <w:szCs w:val="24"/>
+              </w:rPr>
+              <w:t xml:space="preserve"> на которую можно создать переход, ведущий из данного узла.</w:t>
             </w:r>
           </w:p>
         </w:tc>
@@ -13765,7 +13893,23 @@
           <w:rFonts w:cs="Times New Roman"/>
           <w:szCs w:val="24"/>
         </w:rPr>
-        <w:t>Если отказ был вызван какими-либо внешними факторами, например, сбоем электропитания, и при этом не произошел непоправимый сбой операционной системы, то время</w:t>
+        <w:t xml:space="preserve">Если отказ был вызван какими-либо внешними факторами, </w:t>
+      </w:r>
+      <w:proofErr w:type="gramStart"/>
+      <w:r>
+        <w:rPr>
+          <w:rFonts w:cs="Times New Roman"/>
+          <w:szCs w:val="24"/>
+        </w:rPr>
+        <w:t>например,</w:t>
+      </w:r>
+      <w:proofErr w:type="gramEnd"/>
+      <w:r>
+        <w:rPr>
+          <w:rFonts w:cs="Times New Roman"/>
+          <w:szCs w:val="24"/>
+        </w:rPr>
+        <w:t xml:space="preserve"> сбоем электропитания, и при этом не произошел непоправимый сбой операционной системы, то время</w:t>
       </w:r>
       <w:r>
         <w:rPr>
@@ -13937,7 +14081,23 @@
           <w:rFonts w:cs="Times New Roman"/>
           <w:szCs w:val="24"/>
         </w:rPr>
-        <w:t>условиями эксплуатации оборудования, используемого для хранения и запуска приложений, т.е. компьютеров и телефонов непромышленного исполнения. Таким образом, должны выполняться следующие условия:</w:t>
+        <w:t xml:space="preserve">условиями эксплуатации оборудования, используемого для хранения и запуска приложений, </w:t>
+      </w:r>
+      <w:proofErr w:type="gramStart"/>
+      <w:r>
+        <w:rPr>
+          <w:rFonts w:cs="Times New Roman"/>
+          <w:szCs w:val="24"/>
+        </w:rPr>
+        <w:t>т.е.</w:t>
+      </w:r>
+      <w:proofErr w:type="gramEnd"/>
+      <w:r>
+        <w:rPr>
+          <w:rFonts w:cs="Times New Roman"/>
+          <w:szCs w:val="24"/>
+        </w:rPr>
+        <w:t xml:space="preserve"> компьютеров и телефонов непромышленного исполнения. Таким образом, должны выполняться следующие условия:</w:t>
       </w:r>
     </w:p>
     <w:p>
@@ -14000,7 +14160,23 @@
           <w:rFonts w:cs="Times New Roman"/>
           <w:szCs w:val="24"/>
         </w:rPr>
-        <w:t>Атмосферное давление от 630 до 800 мм. ртутного столбца;</w:t>
+        <w:t xml:space="preserve">Атмосферное давление от 630 до 800 </w:t>
+      </w:r>
+      <w:proofErr w:type="gramStart"/>
+      <w:r>
+        <w:rPr>
+          <w:rFonts w:cs="Times New Roman"/>
+          <w:szCs w:val="24"/>
+        </w:rPr>
+        <w:t>мм.</w:t>
+      </w:r>
+      <w:proofErr w:type="gramEnd"/>
+      <w:r>
+        <w:rPr>
+          <w:rFonts w:cs="Times New Roman"/>
+          <w:szCs w:val="24"/>
+        </w:rPr>
+        <w:t xml:space="preserve"> ртутного столбца;</w:t>
       </w:r>
     </w:p>
     <w:p>
@@ -14391,7 +14567,15 @@
         <w:spacing w:after="0" w:line="240" w:lineRule="auto"/>
       </w:pPr>
       <w:r>
-        <w:t>Программные документы, предоставляемые в печатном виде, должны соответствовать общим правилам учета и хранения программных документов, предусмотренных стандартами Единой системы программной документации и соответствовать требованиям ГОСТ 19.602-78 [2].</w:t>
+        <w:t xml:space="preserve">Программные документы, предоставляемые в печатном виде, должны соответствовать общим правилам учета и хранения программных документов, предусмотренных стандартами Единой системы программной документации и соответствовать требованиям ГОСТ </w:t>
+      </w:r>
+      <w:proofErr w:type="gramStart"/>
+      <w:r>
+        <w:t>19.602-78</w:t>
+      </w:r>
+      <w:proofErr w:type="gramEnd"/>
+      <w:r>
+        <w:t xml:space="preserve"> [2].</w:t>
       </w:r>
     </w:p>
     <w:p>
@@ -14539,7 +14723,23 @@
           <w:rFonts w:cs="Times New Roman"/>
           <w:szCs w:val="24"/>
         </w:rPr>
-        <w:t>задание (ГОСТ 19.201-78);</w:t>
+        <w:t xml:space="preserve">задание (ГОСТ </w:t>
+      </w:r>
+      <w:proofErr w:type="gramStart"/>
+      <w:r>
+        <w:rPr>
+          <w:rFonts w:cs="Times New Roman"/>
+          <w:szCs w:val="24"/>
+        </w:rPr>
+        <w:t>19.201-78</w:t>
+      </w:r>
+      <w:proofErr w:type="gramEnd"/>
+      <w:r>
+        <w:rPr>
+          <w:rFonts w:cs="Times New Roman"/>
+          <w:szCs w:val="24"/>
+        </w:rPr>
+        <w:t>);</w:t>
       </w:r>
       <w:r>
         <w:rPr>
@@ -14612,8 +14812,17 @@
           <w:rFonts w:cs="Times New Roman"/>
           <w:szCs w:val="24"/>
         </w:rPr>
-        <w:t>Программа и методика испытаний (ГОСТ 19.301-78</w:t>
-      </w:r>
+        <w:t xml:space="preserve">Программа и методика испытаний (ГОСТ </w:t>
+      </w:r>
+      <w:proofErr w:type="gramStart"/>
+      <w:r>
+        <w:rPr>
+          <w:rFonts w:cs="Times New Roman"/>
+          <w:szCs w:val="24"/>
+        </w:rPr>
+        <w:t>19.301-78</w:t>
+      </w:r>
+      <w:proofErr w:type="gramEnd"/>
       <w:r>
         <w:rPr>
           <w:rFonts w:cs="Times New Roman"/>
@@ -14657,8 +14866,17 @@
           <w:rFonts w:cs="Times New Roman"/>
           <w:szCs w:val="24"/>
         </w:rPr>
-        <w:t>Пояснительная записка (ГОСТ 19.404-79</w:t>
-      </w:r>
+        <w:t xml:space="preserve">Пояснительная записка (ГОСТ </w:t>
+      </w:r>
+      <w:proofErr w:type="gramStart"/>
+      <w:r>
+        <w:rPr>
+          <w:rFonts w:cs="Times New Roman"/>
+          <w:szCs w:val="24"/>
+        </w:rPr>
+        <w:t>19.404-79</w:t>
+      </w:r>
+      <w:proofErr w:type="gramEnd"/>
       <w:r>
         <w:rPr>
           <w:rFonts w:cs="Times New Roman"/>
@@ -14709,8 +14927,17 @@
           <w:rFonts w:cs="Times New Roman"/>
           <w:szCs w:val="24"/>
         </w:rPr>
-        <w:t>Руководство оператора (ГОСТ 19.505-79</w:t>
-      </w:r>
+        <w:t xml:space="preserve">Руководство оператора (ГОСТ </w:t>
+      </w:r>
+      <w:proofErr w:type="gramStart"/>
+      <w:r>
+        <w:rPr>
+          <w:rFonts w:cs="Times New Roman"/>
+          <w:szCs w:val="24"/>
+        </w:rPr>
+        <w:t>19.505-79</w:t>
+      </w:r>
+      <w:proofErr w:type="gramEnd"/>
       <w:r>
         <w:rPr>
           <w:rFonts w:cs="Times New Roman"/>
@@ -14761,8 +14988,17 @@
           <w:rFonts w:cs="Times New Roman"/>
           <w:szCs w:val="24"/>
         </w:rPr>
-        <w:t>Текст программы (ГОСТ 19.401-78</w:t>
-      </w:r>
+        <w:t xml:space="preserve">Текст программы (ГОСТ </w:t>
+      </w:r>
+      <w:proofErr w:type="gramStart"/>
+      <w:r>
+        <w:rPr>
+          <w:rFonts w:cs="Times New Roman"/>
+          <w:szCs w:val="24"/>
+        </w:rPr>
+        <w:t>19.401-78</w:t>
+      </w:r>
+      <w:proofErr w:type="gramEnd"/>
       <w:r>
         <w:rPr>
           <w:rFonts w:cs="Times New Roman"/>
@@ -15024,8 +15260,8 @@
           <w:szCs w:val="24"/>
         </w:rPr>
       </w:pPr>
-      <w:bookmarkStart w:id="60" w:name="_Hlk40936647"/>
-      <w:bookmarkStart w:id="61" w:name="_Toc95922298"/>
+      <w:bookmarkStart w:id="60" w:name="_Toc95922298"/>
+      <w:bookmarkStart w:id="61" w:name="_Hlk40936647"/>
       <w:r>
         <w:rPr>
           <w:rFonts w:ascii="Times New Roman" w:hAnsi="Times New Roman" w:cs="Times New Roman"/>
@@ -15054,7 +15290,7 @@
         </w:rPr>
         <w:t>потребность</w:t>
       </w:r>
-      <w:bookmarkEnd w:id="61"/>
+      <w:bookmarkEnd w:id="60"/>
     </w:p>
     <w:p>
       <w:pPr>
@@ -15131,7 +15367,7 @@
                     <pic:cNvPicPr/>
                   </pic:nvPicPr>
                   <pic:blipFill>
-                    <a:blip r:embed="rId12">
+                    <a:blip r:embed="rId13">
                       <a:extLst>
                         <a:ext uri="{28A0092B-C50C-407E-A947-70E740481C1C}">
                           <a14:useLocalDpi xmlns:a14="http://schemas.microsoft.com/office/drawing/2010/main" val="0"/>
@@ -15175,7 +15411,7 @@
         </w:rPr>
       </w:pPr>
       <w:bookmarkStart w:id="62" w:name="_Toc95922299"/>
-      <w:bookmarkEnd w:id="60"/>
+      <w:bookmarkEnd w:id="61"/>
       <w:r>
         <w:rPr>
           <w:rFonts w:ascii="Times New Roman" w:hAnsi="Times New Roman" w:cs="Times New Roman"/>
@@ -15211,7 +15447,23 @@
           <w:sz w:val="24"/>
           <w:szCs w:val="24"/>
         </w:rPr>
-        <w:t>исключая потребность в деятельности программистов. Это предоставляет гейм-дизайнеру полную свободу действий, так как не требуется ждать завершение работы со стороны программистов</w:t>
+        <w:t>исключая потребность в деятельности программистов. Это предоставляет гейм-дизайнеру полную свободу действий, так как не требуется ждать завершени</w:t>
+      </w:r>
+      <w:r>
+        <w:rPr>
+          <w:rFonts w:ascii="Times New Roman" w:hAnsi="Times New Roman" w:cs="Times New Roman"/>
+          <w:sz w:val="24"/>
+          <w:szCs w:val="24"/>
+        </w:rPr>
+        <w:t>я</w:t>
+      </w:r>
+      <w:r>
+        <w:rPr>
+          <w:rFonts w:ascii="Times New Roman" w:hAnsi="Times New Roman" w:cs="Times New Roman"/>
+          <w:sz w:val="24"/>
+          <w:szCs w:val="24"/>
+        </w:rPr>
+        <w:t xml:space="preserve"> работы со стороны программистов</w:t>
       </w:r>
       <w:r>
         <w:rPr>
@@ -16377,23 +16629,70 @@
                 <w:rFonts w:cs="Times New Roman"/>
                 <w:szCs w:val="24"/>
               </w:rPr>
-              <w:t>xx.xx.2022</w:t>
+              <w:t>4</w:t>
             </w:r>
             <w:r>
               <w:rPr>
                 <w:rFonts w:cs="Times New Roman"/>
                 <w:szCs w:val="24"/>
-                <w:lang w:val="en-US"/>
-              </w:rPr>
-              <w:t xml:space="preserve"> - </w:t>
+              </w:rPr>
+              <w:t xml:space="preserve"> декабря 20</w:t>
             </w:r>
             <w:r>
               <w:rPr>
                 <w:rFonts w:cs="Times New Roman"/>
                 <w:szCs w:val="24"/>
-                <w:lang w:val="en-US"/>
-              </w:rPr>
-              <w:t>xx.xx.2022</w:t>
+              </w:rPr>
+              <w:t>21</w:t>
+            </w:r>
+            <w:r>
+              <w:rPr>
+                <w:rFonts w:cs="Times New Roman"/>
+                <w:szCs w:val="24"/>
+              </w:rPr>
+              <w:t xml:space="preserve"> года – </w:t>
+            </w:r>
+            <w:r>
+              <w:rPr>
+                <w:rFonts w:cs="Times New Roman"/>
+                <w:szCs w:val="24"/>
+              </w:rPr>
+              <w:t>1</w:t>
+            </w:r>
+            <w:r>
+              <w:rPr>
+                <w:rFonts w:cs="Times New Roman"/>
+                <w:szCs w:val="24"/>
+              </w:rPr>
+              <w:t xml:space="preserve"> </w:t>
+            </w:r>
+            <w:r>
+              <w:rPr>
+                <w:rFonts w:cs="Times New Roman"/>
+                <w:szCs w:val="24"/>
+              </w:rPr>
+              <w:t>мая</w:t>
+            </w:r>
+            <w:r>
+              <w:rPr>
+                <w:rFonts w:cs="Times New Roman"/>
+                <w:szCs w:val="24"/>
+              </w:rPr>
+              <w:t xml:space="preserve"> 202</w:t>
+            </w:r>
+            <w:r>
+              <w:rPr>
+                <w:rFonts w:cs="Times New Roman"/>
+                <w:szCs w:val="24"/>
+              </w:rPr>
+              <w:t>2</w:t>
+            </w:r>
+            <w:r>
+              <w:rPr>
+                <w:rFonts w:cs="Times New Roman"/>
+                <w:szCs w:val="24"/>
+              </w:rPr>
+              <w:t xml:space="preserve"> года</w:t>
             </w:r>
           </w:p>
         </w:tc>
@@ -16549,13 +16848,21 @@
                 <w:rFonts w:cs="Times New Roman"/>
                 <w:szCs w:val="24"/>
               </w:rPr>
-              <w:t>Разработка программных документов в соответствии с требованиями ГОСТ 19.101</w:t>
-            </w:r>
+              <w:t xml:space="preserve">Разработка программных документов в соответствии с требованиями ГОСТ </w:t>
+            </w:r>
+            <w:proofErr w:type="gramStart"/>
             <w:r>
               <w:rPr>
                 <w:rFonts w:cs="Times New Roman"/>
                 <w:szCs w:val="24"/>
               </w:rPr>
+              <w:t>19.101</w:t>
+            </w:r>
+            <w:r>
+              <w:rPr>
+                <w:rFonts w:cs="Times New Roman"/>
+                <w:szCs w:val="24"/>
+              </w:rPr>
               <w:t>-</w:t>
             </w:r>
             <w:r>
@@ -16565,6 +16872,7 @@
               </w:rPr>
               <w:t>77</w:t>
             </w:r>
+            <w:proofErr w:type="gramEnd"/>
             <w:r>
               <w:rPr>
                 <w:rFonts w:cs="Times New Roman"/>
@@ -16788,23 +17096,84 @@
                 <w:rFonts w:cs="Times New Roman"/>
                 <w:szCs w:val="24"/>
               </w:rPr>
-              <w:t>xx.xx.2022</w:t>
+              <w:t>2</w:t>
             </w:r>
             <w:r>
               <w:rPr>
                 <w:rFonts w:cs="Times New Roman"/>
                 <w:szCs w:val="24"/>
-                <w:lang w:val="en-US"/>
-              </w:rPr>
-              <w:t xml:space="preserve"> - </w:t>
+              </w:rPr>
+              <w:t xml:space="preserve"> </w:t>
             </w:r>
             <w:r>
               <w:rPr>
                 <w:rFonts w:cs="Times New Roman"/>
                 <w:szCs w:val="24"/>
-                <w:lang w:val="en-US"/>
-              </w:rPr>
-              <w:t>xx.xx.2022</w:t>
+              </w:rPr>
+              <w:t>мая</w:t>
+            </w:r>
+            <w:r>
+              <w:rPr>
+                <w:rFonts w:cs="Times New Roman"/>
+                <w:szCs w:val="24"/>
+              </w:rPr>
+              <w:t xml:space="preserve"> </w:t>
+            </w:r>
+            <w:r>
+              <w:rPr>
+                <w:rFonts w:cs="Times New Roman"/>
+                <w:szCs w:val="24"/>
+              </w:rPr>
+              <w:t>2021 года</w:t>
+            </w:r>
+            <w:r>
+              <w:rPr>
+                <w:rFonts w:cs="Times New Roman"/>
+                <w:szCs w:val="24"/>
+              </w:rPr>
+              <w:t xml:space="preserve">- </w:t>
+            </w:r>
+            <w:r>
+              <w:rPr>
+                <w:rFonts w:cs="Times New Roman"/>
+                <w:szCs w:val="24"/>
+              </w:rPr>
+              <w:t>20</w:t>
+            </w:r>
+            <w:r>
+              <w:rPr>
+                <w:rFonts w:cs="Times New Roman"/>
+                <w:szCs w:val="24"/>
+              </w:rPr>
+              <w:t xml:space="preserve"> </w:t>
+            </w:r>
+            <w:r>
+              <w:rPr>
+                <w:rFonts w:cs="Times New Roman"/>
+                <w:szCs w:val="24"/>
+              </w:rPr>
+              <w:t>мая</w:t>
+            </w:r>
+            <w:r>
+              <w:rPr>
+                <w:rFonts w:cs="Times New Roman"/>
+                <w:szCs w:val="24"/>
+              </w:rPr>
+              <w:t xml:space="preserve"> 202</w:t>
+            </w:r>
+            <w:r>
+              <w:rPr>
+                <w:rFonts w:cs="Times New Roman"/>
+                <w:szCs w:val="24"/>
+              </w:rPr>
+              <w:t>2</w:t>
+            </w:r>
+            <w:r>
+              <w:rPr>
+                <w:rFonts w:cs="Times New Roman"/>
+                <w:szCs w:val="24"/>
+              </w:rPr>
+              <w:t xml:space="preserve"> года</w:t>
             </w:r>
           </w:p>
         </w:tc>
@@ -16992,23 +17361,13 @@
           <w:szCs w:val="24"/>
         </w:rPr>
       </w:pPr>
-      <w:proofErr w:type="spellStart"/>
       <w:r>
         <w:rPr>
           <w:rFonts w:ascii="Times New Roman" w:hAnsi="Times New Roman" w:cs="Times New Roman"/>
           <w:sz w:val="24"/>
           <w:szCs w:val="24"/>
         </w:rPr>
-        <w:t>Бутченко</w:t>
-      </w:r>
-      <w:proofErr w:type="spellEnd"/>
-      <w:r>
-        <w:rPr>
-          <w:rFonts w:ascii="Times New Roman" w:hAnsi="Times New Roman" w:cs="Times New Roman"/>
-          <w:sz w:val="24"/>
-          <w:szCs w:val="24"/>
-        </w:rPr>
-        <w:t xml:space="preserve"> Даниил Олегович, студент группы БПИ206.</w:t>
+        <w:t>Бутченко Даниил Олегович, студент группы БПИ206.</w:t>
       </w:r>
     </w:p>
     <w:p>
@@ -17203,7 +17562,23 @@
           <w:rFonts w:cs="Times New Roman"/>
           <w:szCs w:val="24"/>
         </w:rPr>
-        <w:t>ГОСТ 19.201-78. ЕСПД. Техническое здание. Требования к содержанию и оформлению. —</w:t>
+        <w:t xml:space="preserve">ГОСТ </w:t>
+      </w:r>
+      <w:proofErr w:type="gramStart"/>
+      <w:r>
+        <w:rPr>
+          <w:rFonts w:cs="Times New Roman"/>
+          <w:szCs w:val="24"/>
+        </w:rPr>
+        <w:t>19.201-78</w:t>
+      </w:r>
+      <w:proofErr w:type="gramEnd"/>
+      <w:r>
+        <w:rPr>
+          <w:rFonts w:cs="Times New Roman"/>
+          <w:szCs w:val="24"/>
+        </w:rPr>
+        <w:t>. ЕСПД. Техническое здание. Требования к содержанию и оформлению. —</w:t>
       </w:r>
       <w:r>
         <w:rPr>
@@ -17262,7 +17637,23 @@
           <w:rFonts w:cs="Times New Roman"/>
           <w:szCs w:val="24"/>
         </w:rPr>
-        <w:t xml:space="preserve">ГОСТ 19.602-78. ЕСПД. Правила дублирования, учета и хранения программных документов, выполненных печатным способом. — Москва: </w:t>
+        <w:t xml:space="preserve">ГОСТ </w:t>
+      </w:r>
+      <w:proofErr w:type="gramStart"/>
+      <w:r>
+        <w:rPr>
+          <w:rFonts w:cs="Times New Roman"/>
+          <w:szCs w:val="24"/>
+        </w:rPr>
+        <w:t>19.602-78</w:t>
+      </w:r>
+      <w:proofErr w:type="gramEnd"/>
+      <w:r>
+        <w:rPr>
+          <w:rFonts w:cs="Times New Roman"/>
+          <w:szCs w:val="24"/>
+        </w:rPr>
+        <w:t xml:space="preserve">. ЕСПД. Правила дублирования, учета и хранения программных документов, выполненных печатным способом. — Москва: </w:t>
       </w:r>
       <w:proofErr w:type="spellStart"/>
       <w:r>
@@ -17299,7 +17690,23 @@
           <w:rFonts w:cs="Times New Roman"/>
           <w:szCs w:val="24"/>
         </w:rPr>
-        <w:t>ГОСТ 19.301-79. ЕСПД. Программа и методика испытаний. Требования к содержанию и</w:t>
+        <w:t xml:space="preserve">ГОСТ </w:t>
+      </w:r>
+      <w:proofErr w:type="gramStart"/>
+      <w:r>
+        <w:rPr>
+          <w:rFonts w:cs="Times New Roman"/>
+          <w:szCs w:val="24"/>
+        </w:rPr>
+        <w:t>19.301-79</w:t>
+      </w:r>
+      <w:proofErr w:type="gramEnd"/>
+      <w:r>
+        <w:rPr>
+          <w:rFonts w:cs="Times New Roman"/>
+          <w:szCs w:val="24"/>
+        </w:rPr>
+        <w:t>. ЕСПД. Программа и методика испытаний. Требования к содержанию и</w:t>
       </w:r>
       <w:r>
         <w:rPr>
@@ -17350,7 +17757,23 @@
           <w:rFonts w:cs="Times New Roman"/>
           <w:szCs w:val="24"/>
         </w:rPr>
-        <w:t xml:space="preserve">ГОСТ 19.404-79. ЕСПД. Пояснительная записка. Требования к содержанию и оформлению. — Москва: </w:t>
+        <w:t xml:space="preserve">ГОСТ </w:t>
+      </w:r>
+      <w:proofErr w:type="gramStart"/>
+      <w:r>
+        <w:rPr>
+          <w:rFonts w:cs="Times New Roman"/>
+          <w:szCs w:val="24"/>
+        </w:rPr>
+        <w:t>19.404-79</w:t>
+      </w:r>
+      <w:proofErr w:type="gramEnd"/>
+      <w:r>
+        <w:rPr>
+          <w:rFonts w:cs="Times New Roman"/>
+          <w:szCs w:val="24"/>
+        </w:rPr>
+        <w:t xml:space="preserve">. ЕСПД. Пояснительная записка. Требования к содержанию и оформлению. — Москва: </w:t>
       </w:r>
       <w:proofErr w:type="spellStart"/>
       <w:r>
@@ -17387,7 +17810,23 @@
           <w:rFonts w:cs="Times New Roman"/>
           <w:szCs w:val="24"/>
         </w:rPr>
-        <w:t xml:space="preserve">ГОСТ 19.505-79. ЕСПД. Руководство оператора. Требования к содержанию и оформлению. — Москва: </w:t>
+        <w:t xml:space="preserve">ГОСТ </w:t>
+      </w:r>
+      <w:proofErr w:type="gramStart"/>
+      <w:r>
+        <w:rPr>
+          <w:rFonts w:cs="Times New Roman"/>
+          <w:szCs w:val="24"/>
+        </w:rPr>
+        <w:t>19.505-79</w:t>
+      </w:r>
+      <w:proofErr w:type="gramEnd"/>
+      <w:r>
+        <w:rPr>
+          <w:rFonts w:cs="Times New Roman"/>
+          <w:szCs w:val="24"/>
+        </w:rPr>
+        <w:t xml:space="preserve">. ЕСПД. Руководство оператора. Требования к содержанию и оформлению. — Москва: </w:t>
       </w:r>
       <w:proofErr w:type="spellStart"/>
       <w:r>
@@ -17424,7 +17863,23 @@
           <w:rFonts w:cs="Times New Roman"/>
           <w:szCs w:val="24"/>
         </w:rPr>
-        <w:t>ГОСТ 19.401-78. ЕСПД. Текст программы. Требования к содержанию и оформлению.</w:t>
+        <w:t xml:space="preserve">ГОСТ </w:t>
+      </w:r>
+      <w:proofErr w:type="gramStart"/>
+      <w:r>
+        <w:rPr>
+          <w:rFonts w:cs="Times New Roman"/>
+          <w:szCs w:val="24"/>
+        </w:rPr>
+        <w:t>19.401-78</w:t>
+      </w:r>
+      <w:proofErr w:type="gramEnd"/>
+      <w:r>
+        <w:rPr>
+          <w:rFonts w:cs="Times New Roman"/>
+          <w:szCs w:val="24"/>
+        </w:rPr>
+        <w:t>. ЕСПД. Текст программы. Требования к содержанию и оформлению.</w:t>
       </w:r>
       <w:r>
         <w:rPr>
@@ -17489,7 +17944,23 @@
           <w:rFonts w:cs="Times New Roman"/>
           <w:szCs w:val="24"/>
         </w:rPr>
-        <w:t xml:space="preserve">ГОСТ 19.101-77. ЕСПД. Виды программ и программных документов. — Москва: </w:t>
+        <w:t xml:space="preserve">ГОСТ </w:t>
+      </w:r>
+      <w:proofErr w:type="gramStart"/>
+      <w:r>
+        <w:rPr>
+          <w:rFonts w:cs="Times New Roman"/>
+          <w:szCs w:val="24"/>
+        </w:rPr>
+        <w:t>19.101-77</w:t>
+      </w:r>
+      <w:proofErr w:type="gramEnd"/>
+      <w:r>
+        <w:rPr>
+          <w:rFonts w:cs="Times New Roman"/>
+          <w:szCs w:val="24"/>
+        </w:rPr>
+        <w:t xml:space="preserve">. ЕСПД. Виды программ и программных документов. — Москва: </w:t>
       </w:r>
       <w:proofErr w:type="spellStart"/>
       <w:r>
@@ -17551,7 +18022,7 @@
         </w:rPr>
         <w:t xml:space="preserve">, официальный сайт - </w:t>
       </w:r>
-      <w:hyperlink r:id="rId13" w:history="1">
+      <w:hyperlink r:id="rId14" w:history="1">
         <w:r>
           <w:rPr>
             <w:rStyle w:val="ac"/>
@@ -17591,7 +18062,7 @@
         </w:rPr>
         <w:t xml:space="preserve">, официальный сайт - </w:t>
       </w:r>
-      <w:hyperlink r:id="rId14" w:history="1">
+      <w:hyperlink r:id="rId15" w:history="1">
         <w:r>
           <w:rPr>
             <w:rStyle w:val="ac"/>
@@ -17638,7 +18109,7 @@
         </w:rPr>
         <w:t xml:space="preserve">, официальный сайт - </w:t>
       </w:r>
-      <w:hyperlink r:id="rId15" w:history="1">
+      <w:hyperlink r:id="rId16" w:history="1">
         <w:r>
           <w:rPr>
             <w:rStyle w:val="ac"/>
@@ -17667,9 +18138,16 @@
         <w:rPr>
           <w:rFonts w:cs="Times New Roman"/>
           <w:szCs w:val="24"/>
+        </w:rPr>
+        <w:t xml:space="preserve"> </w:t>
+      </w:r>
+      <w:r>
+        <w:rPr>
+          <w:rFonts w:cs="Times New Roman"/>
+          <w:szCs w:val="24"/>
           <w:lang w:val="en-US"/>
         </w:rPr>
-        <w:t xml:space="preserve"> </w:t>
+        <w:t>Visual</w:t>
       </w:r>
       <w:r>
         <w:rPr>
@@ -17677,17 +18155,9 @@
           <w:szCs w:val="24"/>
           <w:lang w:val="en-US"/>
         </w:rPr>
-        <w:t>Visual</w:t>
-      </w:r>
-      <w:r>
-        <w:rPr>
-          <w:rFonts w:cs="Times New Roman"/>
-          <w:szCs w:val="24"/>
-          <w:lang w:val="en-US"/>
-        </w:rPr>
         <w:t xml:space="preserve"> programming, </w:t>
       </w:r>
-      <w:hyperlink r:id="rId16" w:history="1">
+      <w:hyperlink r:id="rId17" w:history="1">
         <w:r>
           <w:rPr>
             <w:rStyle w:val="ac"/>
@@ -21951,8 +22421,8 @@
       </w:pPr>
     </w:p>
     <w:sectPr>
-      <w:headerReference w:type="default" r:id="rId17"/>
-      <w:footerReference w:type="default" r:id="rId18"/>
+      <w:headerReference w:type="default" r:id="rId18"/>
+      <w:footerReference w:type="default" r:id="rId19"/>
       <w:pgSz w:w="11906" w:h="16838"/>
       <w:pgMar w:top="1134" w:right="850" w:bottom="1134" w:left="1701" w:header="708" w:footer="0" w:gutter="0"/>
       <w:pgNumType w:start="2"/>
@@ -22388,19 +22858,11 @@
               <w:color w:val="000000"/>
             </w:rPr>
           </w:pPr>
-          <w:proofErr w:type="spellStart"/>
           <w:r>
             <w:rPr>
               <w:color w:val="000000"/>
             </w:rPr>
-            <w:t>Взам</w:t>
-          </w:r>
-          <w:proofErr w:type="spellEnd"/>
-          <w:r>
-            <w:rPr>
-              <w:color w:val="000000"/>
-            </w:rPr>
-            <w:t>. Инв. №</w:t>
+            <w:t>Взам. Инв. №</w:t>
           </w:r>
         </w:p>
       </w:tc>
@@ -22418,21 +22880,7 @@
             <w:rPr>
               <w:color w:val="000000"/>
             </w:rPr>
-            <w:t xml:space="preserve">Инв. № </w:t>
-          </w:r>
-          <w:proofErr w:type="spellStart"/>
-          <w:r>
-            <w:rPr>
-              <w:color w:val="000000"/>
-            </w:rPr>
-            <w:t>дубл</w:t>
-          </w:r>
-          <w:proofErr w:type="spellEnd"/>
-          <w:r>
-            <w:rPr>
-              <w:color w:val="000000"/>
-            </w:rPr>
-            <w:t>.</w:t>
+            <w:t>Инв. № дубл.</w:t>
           </w:r>
         </w:p>
       </w:tc>
@@ -22862,21 +23310,12 @@
               <w:color w:val="000000"/>
             </w:rPr>
           </w:pPr>
-          <w:proofErr w:type="spellStart"/>
           <w:r>
             <w:rPr>
               <w:rFonts w:ascii="Times New Roman" w:hAnsi="Times New Roman"/>
               <w:color w:val="000000"/>
             </w:rPr>
-            <w:t>Взам</w:t>
-          </w:r>
-          <w:proofErr w:type="spellEnd"/>
-          <w:r>
-            <w:rPr>
-              <w:rFonts w:ascii="Times New Roman" w:hAnsi="Times New Roman"/>
-              <w:color w:val="000000"/>
-            </w:rPr>
-            <w:t>. Инв. №</w:t>
+            <w:t>Взам. Инв. №</w:t>
           </w:r>
         </w:p>
       </w:tc>
@@ -22896,23 +23335,7 @@
               <w:rFonts w:ascii="Times New Roman" w:hAnsi="Times New Roman"/>
               <w:color w:val="000000"/>
             </w:rPr>
-            <w:t xml:space="preserve">Инв. № </w:t>
-          </w:r>
-          <w:proofErr w:type="spellStart"/>
-          <w:r>
-            <w:rPr>
-              <w:rFonts w:ascii="Times New Roman" w:hAnsi="Times New Roman"/>
-              <w:color w:val="000000"/>
-            </w:rPr>
-            <w:t>дубл</w:t>
-          </w:r>
-          <w:proofErr w:type="spellEnd"/>
-          <w:r>
-            <w:rPr>
-              <w:rFonts w:ascii="Times New Roman" w:hAnsi="Times New Roman"/>
-              <w:color w:val="000000"/>
-            </w:rPr>
-            <w:t>.</w:t>
+            <w:t>Инв. № дубл.</w:t>
           </w:r>
         </w:p>
       </w:tc>

</xml_diff>